<commit_message>
ajout de la comparaison de modèles ML avec visualisation
</commit_message>
<xml_diff>
--- a/rapport/5 septembre 2025.docx
+++ b/rapport/5 septembre 2025.docx
@@ -37,7 +37,7 @@
                     <pic:cNvPicPr/>
                   </pic:nvPicPr>
                   <pic:blipFill>
-                    <a:blip r:embed="rId7"/>
+                    <a:blip r:embed="rId8"/>
                     <a:stretch>
                       <a:fillRect/>
                     </a:stretch>
@@ -145,17 +145,13 @@
           <w:placeholder>
             <w:docPart w:val="5C58B9B84D24044BB8B06D65423187A2"/>
           </w:placeholder>
-          <w:showingPlcHdr/>
           <w:dataBinding w:prefixMappings="xmlns:ns0='http://schemas.microsoft.com/office/2006/coverPageProps' " w:xpath="/ns0:CoverPageProperties[1]/ns0:CompanyAddress[1]" w:storeItemID="{55AF091B-3C7A-41E3-B477-F2FDAA23CFDA}"/>
           <w15:appearance w15:val="hidden"/>
           <w:text/>
         </w:sdtPr>
         <w:sdtContent>
           <w:r>
-            <w:rPr>
-              <w:lang w:bidi="fr-FR"/>
-            </w:rPr>
-            <w:t>Adresse de l’entreprise</w:t>
+            <w:t>5 avenue des andes les ulis</w:t>
           </w:r>
         </w:sdtContent>
       </w:sdt>
@@ -177,722 +173,56 @@
         <w:pStyle w:val="Titre1"/>
         <w:rPr>
           <w:rFonts w:eastAsia="Times New Roman"/>
-          <w:sz w:val="36"/>
-          <w:szCs w:val="36"/>
+          <w:b/>
+          <w:bCs/>
           <w:lang w:eastAsia="fr-FR"/>
         </w:rPr>
       </w:pPr>
       <w:r>
         <w:rPr>
           <w:rFonts w:eastAsia="Times New Roman"/>
-          <w:sz w:val="36"/>
-          <w:szCs w:val="36"/>
+          <w:b/>
+          <w:bCs/>
           <w:lang w:eastAsia="fr-FR"/>
         </w:rPr>
         <w:lastRenderedPageBreak/>
-        <w:t>1. Présentation du projet</w:t>
+        <w:t>Avant-propos</w:t>
       </w:r>
     </w:p>
     <w:p>
       <w:pPr>
-        <w:spacing w:before="100" w:beforeAutospacing="1" w:after="100" w:afterAutospacing="1"/>
-        <w:ind w:left="0" w:right="0"/>
-        <w:rPr>
-          <w:rFonts w:ascii="Times New Roman" w:eastAsia="Times New Roman" w:hAnsi="Times New Roman" w:cs="Times New Roman"/>
-          <w:kern w:val="0"/>
-          <w:sz w:val="24"/>
-          <w:szCs w:val="24"/>
-          <w:lang w:eastAsia="fr-FR"/>
-          <w14:ligatures w14:val="none"/>
-        </w:rPr>
+        <w:pStyle w:val="NormalWeb"/>
       </w:pPr>
       <w:r>
-        <w:rPr>
-          <w:rFonts w:ascii="Times New Roman" w:eastAsia="Times New Roman" w:hAnsi="Times New Roman" w:cs="Times New Roman"/>
-          <w:kern w:val="0"/>
-          <w:sz w:val="24"/>
-          <w:szCs w:val="24"/>
-          <w:lang w:eastAsia="fr-FR"/>
-          <w14:ligatures w14:val="none"/>
-        </w:rPr>
-        <w:t xml:space="preserve">Ce projet consiste à développer une solution de </w:t>
-      </w:r>
-      <w:r>
-        <w:rPr>
-          <w:rFonts w:ascii="Times New Roman" w:eastAsia="Times New Roman" w:hAnsi="Times New Roman" w:cs="Times New Roman"/>
-          <w:b/>
-          <w:bCs/>
-          <w:kern w:val="0"/>
-          <w:sz w:val="24"/>
-          <w:szCs w:val="24"/>
-          <w:lang w:eastAsia="fr-FR"/>
-          <w14:ligatures w14:val="none"/>
-        </w:rPr>
-        <w:t>maintenance prédictive</w:t>
-      </w:r>
-      <w:r>
-        <w:rPr>
-          <w:rFonts w:ascii="Times New Roman" w:eastAsia="Times New Roman" w:hAnsi="Times New Roman" w:cs="Times New Roman"/>
-          <w:kern w:val="0"/>
-          <w:sz w:val="24"/>
-          <w:szCs w:val="24"/>
-          <w:lang w:eastAsia="fr-FR"/>
-          <w14:ligatures w14:val="none"/>
-        </w:rPr>
-        <w:t xml:space="preserve"> à l’aide de techniques d’intelligence artificielle.</w:t>
-      </w:r>
-      <w:r>
-        <w:rPr>
-          <w:rFonts w:ascii="Times New Roman" w:eastAsia="Times New Roman" w:hAnsi="Times New Roman" w:cs="Times New Roman"/>
-          <w:kern w:val="0"/>
-          <w:sz w:val="24"/>
-          <w:szCs w:val="24"/>
-          <w:lang w:eastAsia="fr-FR"/>
-          <w14:ligatures w14:val="none"/>
-        </w:rPr>
-        <w:br/>
-        <w:t xml:space="preserve">L’objectif principal est de prédire le moment de défaillance d’un moteur d’avion en se basant sur les données de capteurs. Pour cela, nous avons utilisé un </w:t>
-      </w:r>
-      <w:proofErr w:type="spellStart"/>
-      <w:r>
-        <w:rPr>
-          <w:rFonts w:ascii="Times New Roman" w:eastAsia="Times New Roman" w:hAnsi="Times New Roman" w:cs="Times New Roman"/>
-          <w:kern w:val="0"/>
-          <w:sz w:val="24"/>
-          <w:szCs w:val="24"/>
-          <w:lang w:eastAsia="fr-FR"/>
-          <w14:ligatures w14:val="none"/>
-        </w:rPr>
-        <w:t>dataset</w:t>
-      </w:r>
-      <w:proofErr w:type="spellEnd"/>
-      <w:r>
-        <w:rPr>
-          <w:rFonts w:ascii="Times New Roman" w:eastAsia="Times New Roman" w:hAnsi="Times New Roman" w:cs="Times New Roman"/>
-          <w:kern w:val="0"/>
-          <w:sz w:val="24"/>
-          <w:szCs w:val="24"/>
-          <w:lang w:eastAsia="fr-FR"/>
-          <w14:ligatures w14:val="none"/>
-        </w:rPr>
-        <w:t xml:space="preserve"> issu de simulations de moteurs </w:t>
-      </w:r>
-      <w:proofErr w:type="spellStart"/>
-      <w:r>
-        <w:rPr>
-          <w:rFonts w:ascii="Times New Roman" w:eastAsia="Times New Roman" w:hAnsi="Times New Roman" w:cs="Times New Roman"/>
-          <w:kern w:val="0"/>
-          <w:sz w:val="24"/>
-          <w:szCs w:val="24"/>
-          <w:lang w:eastAsia="fr-FR"/>
-          <w14:ligatures w14:val="none"/>
-        </w:rPr>
-        <w:t>turbofan</w:t>
-      </w:r>
-      <w:proofErr w:type="spellEnd"/>
-      <w:r>
-        <w:rPr>
-          <w:rFonts w:ascii="Times New Roman" w:eastAsia="Times New Roman" w:hAnsi="Times New Roman" w:cs="Times New Roman"/>
-          <w:kern w:val="0"/>
-          <w:sz w:val="24"/>
-          <w:szCs w:val="24"/>
-          <w:lang w:eastAsia="fr-FR"/>
-          <w14:ligatures w14:val="none"/>
-        </w:rPr>
-        <w:t xml:space="preserve"> fourni par la NASA (CMAPSS), et mis en place un modèle de machine </w:t>
-      </w:r>
-      <w:proofErr w:type="spellStart"/>
-      <w:r>
-        <w:rPr>
-          <w:rFonts w:ascii="Times New Roman" w:eastAsia="Times New Roman" w:hAnsi="Times New Roman" w:cs="Times New Roman"/>
-          <w:kern w:val="0"/>
-          <w:sz w:val="24"/>
-          <w:szCs w:val="24"/>
-          <w:lang w:eastAsia="fr-FR"/>
-          <w14:ligatures w14:val="none"/>
-        </w:rPr>
-        <w:t>learning</w:t>
-      </w:r>
-      <w:proofErr w:type="spellEnd"/>
-      <w:r>
-        <w:rPr>
-          <w:rFonts w:ascii="Times New Roman" w:eastAsia="Times New Roman" w:hAnsi="Times New Roman" w:cs="Times New Roman"/>
-          <w:kern w:val="0"/>
-          <w:sz w:val="24"/>
-          <w:szCs w:val="24"/>
-          <w:lang w:eastAsia="fr-FR"/>
-          <w14:ligatures w14:val="none"/>
-        </w:rPr>
-        <w:t xml:space="preserve"> capable d’estimer le nombre de cycles restants avant panne (</w:t>
-      </w:r>
-      <w:proofErr w:type="spellStart"/>
-      <w:r>
-        <w:rPr>
-          <w:rFonts w:ascii="Times New Roman" w:eastAsia="Times New Roman" w:hAnsi="Times New Roman" w:cs="Times New Roman"/>
-          <w:kern w:val="0"/>
-          <w:sz w:val="24"/>
-          <w:szCs w:val="24"/>
-          <w:lang w:eastAsia="fr-FR"/>
-          <w14:ligatures w14:val="none"/>
-        </w:rPr>
-        <w:t>Remaining</w:t>
-      </w:r>
-      <w:proofErr w:type="spellEnd"/>
-      <w:r>
-        <w:rPr>
-          <w:rFonts w:ascii="Times New Roman" w:eastAsia="Times New Roman" w:hAnsi="Times New Roman" w:cs="Times New Roman"/>
-          <w:kern w:val="0"/>
-          <w:sz w:val="24"/>
-          <w:szCs w:val="24"/>
-          <w:lang w:eastAsia="fr-FR"/>
-          <w14:ligatures w14:val="none"/>
-        </w:rPr>
-        <w:t xml:space="preserve"> </w:t>
-      </w:r>
-      <w:proofErr w:type="spellStart"/>
-      <w:r>
-        <w:rPr>
-          <w:rFonts w:ascii="Times New Roman" w:eastAsia="Times New Roman" w:hAnsi="Times New Roman" w:cs="Times New Roman"/>
-          <w:kern w:val="0"/>
-          <w:sz w:val="24"/>
-          <w:szCs w:val="24"/>
-          <w:lang w:eastAsia="fr-FR"/>
-          <w14:ligatures w14:val="none"/>
-        </w:rPr>
-        <w:t>Useful</w:t>
-      </w:r>
-      <w:proofErr w:type="spellEnd"/>
-      <w:r>
-        <w:rPr>
-          <w:rFonts w:ascii="Times New Roman" w:eastAsia="Times New Roman" w:hAnsi="Times New Roman" w:cs="Times New Roman"/>
-          <w:kern w:val="0"/>
-          <w:sz w:val="24"/>
-          <w:szCs w:val="24"/>
-          <w:lang w:eastAsia="fr-FR"/>
-          <w14:ligatures w14:val="none"/>
-        </w:rPr>
-        <w:t xml:space="preserve"> Life – RUL).</w:t>
-      </w:r>
-    </w:p>
-    <w:p>
-      <w:pPr>
-        <w:spacing w:before="100" w:beforeAutospacing="1" w:after="100" w:afterAutospacing="1"/>
-        <w:ind w:left="0" w:right="0"/>
-        <w:rPr>
-          <w:rFonts w:ascii="Times New Roman" w:eastAsia="Times New Roman" w:hAnsi="Times New Roman" w:cs="Times New Roman"/>
-          <w:kern w:val="0"/>
-          <w:sz w:val="24"/>
-          <w:szCs w:val="24"/>
-          <w:lang w:eastAsia="fr-FR"/>
-          <w14:ligatures w14:val="none"/>
-        </w:rPr>
-      </w:pPr>
-      <w:r>
-        <w:rPr>
-          <w:rFonts w:ascii="Times New Roman" w:eastAsia="Times New Roman" w:hAnsi="Times New Roman" w:cs="Times New Roman"/>
-          <w:kern w:val="0"/>
-          <w:sz w:val="24"/>
-          <w:szCs w:val="24"/>
-          <w:lang w:eastAsia="fr-FR"/>
-          <w14:ligatures w14:val="none"/>
-        </w:rPr>
-        <w:t>Ce projet a été réalisé dans le cadre de la certification RNCP « Développeur en intelligence artificielle », et vise à démontrer ma capacité à :</w:t>
-      </w:r>
-    </w:p>
-    <w:p>
-      <w:pPr>
-        <w:numPr>
-          <w:ilvl w:val="0"/>
-          <w:numId w:val="12"/>
-        </w:numPr>
-        <w:spacing w:before="100" w:beforeAutospacing="1" w:after="100" w:afterAutospacing="1"/>
-        <w:ind w:right="0"/>
-        <w:rPr>
-          <w:rFonts w:ascii="Times New Roman" w:eastAsia="Times New Roman" w:hAnsi="Times New Roman" w:cs="Times New Roman"/>
-          <w:kern w:val="0"/>
-          <w:sz w:val="24"/>
-          <w:szCs w:val="24"/>
-          <w:lang w:eastAsia="fr-FR"/>
-          <w14:ligatures w14:val="none"/>
-        </w:rPr>
-      </w:pPr>
-      <w:proofErr w:type="gramStart"/>
-      <w:r>
-        <w:rPr>
-          <w:rFonts w:ascii="Times New Roman" w:eastAsia="Times New Roman" w:hAnsi="Times New Roman" w:cs="Times New Roman"/>
-          <w:kern w:val="0"/>
-          <w:sz w:val="24"/>
-          <w:szCs w:val="24"/>
-          <w:lang w:eastAsia="fr-FR"/>
-          <w14:ligatures w14:val="none"/>
-        </w:rPr>
-        <w:t>manipuler</w:t>
-      </w:r>
-      <w:proofErr w:type="gramEnd"/>
-      <w:r>
-        <w:rPr>
-          <w:rFonts w:ascii="Times New Roman" w:eastAsia="Times New Roman" w:hAnsi="Times New Roman" w:cs="Times New Roman"/>
-          <w:kern w:val="0"/>
-          <w:sz w:val="24"/>
-          <w:szCs w:val="24"/>
-          <w:lang w:eastAsia="fr-FR"/>
-          <w14:ligatures w14:val="none"/>
-        </w:rPr>
-        <w:t xml:space="preserve"> des données industrielles,</w:t>
-      </w:r>
-    </w:p>
-    <w:p>
-      <w:pPr>
-        <w:numPr>
-          <w:ilvl w:val="0"/>
-          <w:numId w:val="12"/>
-        </w:numPr>
-        <w:spacing w:before="100" w:beforeAutospacing="1" w:after="100" w:afterAutospacing="1"/>
-        <w:ind w:right="0"/>
-        <w:rPr>
-          <w:rFonts w:ascii="Times New Roman" w:eastAsia="Times New Roman" w:hAnsi="Times New Roman" w:cs="Times New Roman"/>
-          <w:kern w:val="0"/>
-          <w:sz w:val="24"/>
-          <w:szCs w:val="24"/>
-          <w:lang w:eastAsia="fr-FR"/>
-          <w14:ligatures w14:val="none"/>
-        </w:rPr>
-      </w:pPr>
-      <w:proofErr w:type="gramStart"/>
-      <w:r>
-        <w:rPr>
-          <w:rFonts w:ascii="Times New Roman" w:eastAsia="Times New Roman" w:hAnsi="Times New Roman" w:cs="Times New Roman"/>
-          <w:kern w:val="0"/>
-          <w:sz w:val="24"/>
-          <w:szCs w:val="24"/>
-          <w:lang w:eastAsia="fr-FR"/>
-          <w14:ligatures w14:val="none"/>
-        </w:rPr>
-        <w:t>entraîner</w:t>
-      </w:r>
-      <w:proofErr w:type="gramEnd"/>
-      <w:r>
-        <w:rPr>
-          <w:rFonts w:ascii="Times New Roman" w:eastAsia="Times New Roman" w:hAnsi="Times New Roman" w:cs="Times New Roman"/>
-          <w:kern w:val="0"/>
-          <w:sz w:val="24"/>
-          <w:szCs w:val="24"/>
-          <w:lang w:eastAsia="fr-FR"/>
-          <w14:ligatures w14:val="none"/>
-        </w:rPr>
-        <w:t xml:space="preserve"> des modèles prédictifs,</w:t>
-      </w:r>
-    </w:p>
-    <w:p>
-      <w:pPr>
-        <w:numPr>
-          <w:ilvl w:val="0"/>
-          <w:numId w:val="12"/>
-        </w:numPr>
-        <w:spacing w:before="100" w:beforeAutospacing="1" w:after="100" w:afterAutospacing="1"/>
-        <w:ind w:right="0"/>
-        <w:rPr>
-          <w:rFonts w:ascii="Times New Roman" w:eastAsia="Times New Roman" w:hAnsi="Times New Roman" w:cs="Times New Roman"/>
-          <w:kern w:val="0"/>
-          <w:sz w:val="24"/>
-          <w:szCs w:val="24"/>
-          <w:lang w:eastAsia="fr-FR"/>
-          <w14:ligatures w14:val="none"/>
-        </w:rPr>
-      </w:pPr>
-      <w:proofErr w:type="gramStart"/>
-      <w:r>
-        <w:rPr>
-          <w:rFonts w:ascii="Times New Roman" w:eastAsia="Times New Roman" w:hAnsi="Times New Roman" w:cs="Times New Roman"/>
-          <w:kern w:val="0"/>
-          <w:sz w:val="24"/>
-          <w:szCs w:val="24"/>
-          <w:lang w:eastAsia="fr-FR"/>
-          <w14:ligatures w14:val="none"/>
-        </w:rPr>
-        <w:t>exposer</w:t>
-      </w:r>
-      <w:proofErr w:type="gramEnd"/>
-      <w:r>
-        <w:rPr>
-          <w:rFonts w:ascii="Times New Roman" w:eastAsia="Times New Roman" w:hAnsi="Times New Roman" w:cs="Times New Roman"/>
-          <w:kern w:val="0"/>
-          <w:sz w:val="24"/>
-          <w:szCs w:val="24"/>
-          <w:lang w:eastAsia="fr-FR"/>
-          <w14:ligatures w14:val="none"/>
-        </w:rPr>
-        <w:t xml:space="preserve"> une API Flask pour interroger le modèle,</w:t>
-      </w:r>
-    </w:p>
-    <w:p>
-      <w:pPr>
-        <w:numPr>
-          <w:ilvl w:val="0"/>
-          <w:numId w:val="12"/>
-        </w:numPr>
-        <w:spacing w:before="100" w:beforeAutospacing="1" w:after="100" w:afterAutospacing="1"/>
-        <w:ind w:right="0"/>
-        <w:rPr>
-          <w:rFonts w:ascii="Times New Roman" w:eastAsia="Times New Roman" w:hAnsi="Times New Roman" w:cs="Times New Roman"/>
-          <w:kern w:val="0"/>
-          <w:sz w:val="24"/>
-          <w:szCs w:val="24"/>
-          <w:lang w:eastAsia="fr-FR"/>
-          <w14:ligatures w14:val="none"/>
-        </w:rPr>
-      </w:pPr>
-      <w:proofErr w:type="gramStart"/>
-      <w:r>
-        <w:rPr>
-          <w:rFonts w:ascii="Times New Roman" w:eastAsia="Times New Roman" w:hAnsi="Times New Roman" w:cs="Times New Roman"/>
-          <w:kern w:val="0"/>
-          <w:sz w:val="24"/>
-          <w:szCs w:val="24"/>
-          <w:lang w:eastAsia="fr-FR"/>
-          <w14:ligatures w14:val="none"/>
-        </w:rPr>
-        <w:t>et</w:t>
-      </w:r>
-      <w:proofErr w:type="gramEnd"/>
-      <w:r>
-        <w:rPr>
-          <w:rFonts w:ascii="Times New Roman" w:eastAsia="Times New Roman" w:hAnsi="Times New Roman" w:cs="Times New Roman"/>
-          <w:kern w:val="0"/>
-          <w:sz w:val="24"/>
-          <w:szCs w:val="24"/>
-          <w:lang w:eastAsia="fr-FR"/>
-          <w14:ligatures w14:val="none"/>
-        </w:rPr>
-        <w:t xml:space="preserve"> créer un </w:t>
-      </w:r>
-      <w:proofErr w:type="spellStart"/>
-      <w:r>
-        <w:rPr>
-          <w:rFonts w:ascii="Times New Roman" w:eastAsia="Times New Roman" w:hAnsi="Times New Roman" w:cs="Times New Roman"/>
-          <w:kern w:val="0"/>
-          <w:sz w:val="24"/>
-          <w:szCs w:val="24"/>
-          <w:lang w:eastAsia="fr-FR"/>
-          <w14:ligatures w14:val="none"/>
-        </w:rPr>
-        <w:t>dashboard</w:t>
-      </w:r>
-      <w:proofErr w:type="spellEnd"/>
-      <w:r>
-        <w:rPr>
-          <w:rFonts w:ascii="Times New Roman" w:eastAsia="Times New Roman" w:hAnsi="Times New Roman" w:cs="Times New Roman"/>
-          <w:kern w:val="0"/>
-          <w:sz w:val="24"/>
-          <w:szCs w:val="24"/>
-          <w:lang w:eastAsia="fr-FR"/>
-          <w14:ligatures w14:val="none"/>
-        </w:rPr>
-        <w:t xml:space="preserve"> pour visualiser les résultats.</w:t>
-      </w:r>
-    </w:p>
-    <w:p>
-      <w:pPr>
-        <w:spacing w:before="100" w:beforeAutospacing="1" w:after="100" w:afterAutospacing="1"/>
-        <w:ind w:left="0" w:right="0"/>
-        <w:rPr>
-          <w:rFonts w:ascii="Times New Roman" w:eastAsia="Times New Roman" w:hAnsi="Times New Roman" w:cs="Times New Roman"/>
-          <w:kern w:val="0"/>
-          <w:sz w:val="24"/>
-          <w:szCs w:val="24"/>
-          <w:lang w:eastAsia="fr-FR"/>
-          <w14:ligatures w14:val="none"/>
-        </w:rPr>
-      </w:pPr>
-      <w:r>
-        <w:rPr>
-          <w:rFonts w:ascii="Times New Roman" w:eastAsia="Times New Roman" w:hAnsi="Times New Roman" w:cs="Times New Roman"/>
-          <w:kern w:val="0"/>
-          <w:sz w:val="24"/>
-          <w:szCs w:val="24"/>
-          <w:lang w:eastAsia="fr-FR"/>
-          <w14:ligatures w14:val="none"/>
-        </w:rPr>
-        <w:t xml:space="preserve">L’ensemble du projet est versionné sur GitHub et structuré de façon professionnelle avec Docker, API, scripts Python, notebook </w:t>
-      </w:r>
-      <w:proofErr w:type="spellStart"/>
-      <w:r>
-        <w:rPr>
-          <w:rFonts w:ascii="Times New Roman" w:eastAsia="Times New Roman" w:hAnsi="Times New Roman" w:cs="Times New Roman"/>
-          <w:kern w:val="0"/>
-          <w:sz w:val="24"/>
-          <w:szCs w:val="24"/>
-          <w:lang w:eastAsia="fr-FR"/>
-          <w14:ligatures w14:val="none"/>
-        </w:rPr>
-        <w:t>Jupyter</w:t>
-      </w:r>
-      <w:proofErr w:type="spellEnd"/>
-      <w:r>
-        <w:rPr>
-          <w:rFonts w:ascii="Times New Roman" w:eastAsia="Times New Roman" w:hAnsi="Times New Roman" w:cs="Times New Roman"/>
-          <w:kern w:val="0"/>
-          <w:sz w:val="24"/>
-          <w:szCs w:val="24"/>
-          <w:lang w:eastAsia="fr-FR"/>
-          <w14:ligatures w14:val="none"/>
-        </w:rPr>
-        <w:t>, et interface Dash.</w:t>
-      </w:r>
-    </w:p>
-    <w:p>
-      <w:pPr>
-        <w:pStyle w:val="Coordonnes"/>
-        <w:ind w:left="0"/>
-        <w:jc w:val="left"/>
-      </w:pPr>
-      <w:r>
-        <w:rPr>
-          <w:noProof/>
-        </w:rPr>
-        <w:drawing>
-          <wp:inline distT="0" distB="0" distL="0" distR="0" wp14:anchorId="719452CD" wp14:editId="0D29D258">
-            <wp:extent cx="1191838" cy="4178055"/>
-            <wp:effectExtent l="0" t="0" r="2540" b="635"/>
-            <wp:docPr id="39749885" name="Image 1"/>
-            <wp:cNvGraphicFramePr>
-              <a:graphicFrameLocks xmlns:a="http://schemas.openxmlformats.org/drawingml/2006/main" noChangeAspect="1"/>
-            </wp:cNvGraphicFramePr>
-            <a:graphic xmlns:a="http://schemas.openxmlformats.org/drawingml/2006/main">
-              <a:graphicData uri="http://schemas.openxmlformats.org/drawingml/2006/picture">
-                <pic:pic xmlns:pic="http://schemas.openxmlformats.org/drawingml/2006/picture">
-                  <pic:nvPicPr>
-                    <pic:cNvPr id="39749885" name="Image 39749885"/>
-                    <pic:cNvPicPr/>
-                  </pic:nvPicPr>
-                  <pic:blipFill>
-                    <a:blip r:embed="rId8"/>
-                    <a:stretch>
-                      <a:fillRect/>
-                    </a:stretch>
-                  </pic:blipFill>
-                  <pic:spPr>
-                    <a:xfrm>
-                      <a:off x="0" y="0"/>
-                      <a:ext cx="1197752" cy="4198786"/>
-                    </a:xfrm>
-                    <a:prstGeom prst="rect">
-                      <a:avLst/>
-                    </a:prstGeom>
-                  </pic:spPr>
-                </pic:pic>
-              </a:graphicData>
-            </a:graphic>
-          </wp:inline>
-        </w:drawing>
-      </w:r>
-    </w:p>
-    <w:p>
-      <w:pPr>
-        <w:spacing w:after="240" w:line="252" w:lineRule="auto"/>
-        <w:ind w:left="0" w:right="0"/>
-        <w:rPr>
-          <w:caps/>
-        </w:rPr>
-      </w:pPr>
-      <w:r>
-        <w:br w:type="page"/>
-      </w:r>
-    </w:p>
-    <w:p>
-      <w:pPr>
-        <w:pStyle w:val="Titre1"/>
-        <w:rPr>
-          <w:sz w:val="36"/>
-          <w:szCs w:val="36"/>
-        </w:rPr>
-      </w:pPr>
-      <w:r>
-        <w:rPr>
-          <w:sz w:val="36"/>
-          <w:szCs w:val="36"/>
-        </w:rPr>
-        <w:lastRenderedPageBreak/>
-        <w:t>2. Objectifs visés du projet</w:t>
-      </w:r>
-    </w:p>
-    <w:p>
-      <w:pPr>
-        <w:pStyle w:val="NormalWeb"/>
-      </w:pPr>
-      <w:r>
-        <w:t xml:space="preserve">L’objectif principal de ce projet est de concevoir une solution capable de </w:t>
+        <w:t xml:space="preserve">Dans le cadre de ma formation en </w:t>
       </w:r>
       <w:r>
         <w:rPr>
           <w:rStyle w:val="lev"/>
           <w:rFonts w:eastAsiaTheme="majorEastAsia"/>
         </w:rPr>
-        <w:t>prédire le moment de défaillance d’un moteur d’avion</w:t>
+        <w:t>développement en intelligence artificielle</w:t>
       </w:r>
       <w:r>
-        <w:t xml:space="preserve"> à partir de données de capteurs embarqués, et ainsi permettre une </w:t>
+        <w:t>, j’ai eu l’opportunité de réaliser un projet concret en entreprise, mêlant des problématiques industrielles, des compétences en data science, et des exigences métiers réelles. Ce projet s’est déroulé dans un contexte professionnel exigeant, me permettant d’appliquer des notions théoriques acquises à l’école, tout en m’adaptant aux contraintes et outils de l’entreprise.</w:t>
+      </w:r>
+    </w:p>
+    <w:p>
+      <w:pPr>
+        <w:pStyle w:val="NormalWeb"/>
+      </w:pPr>
+      <w:r>
+        <w:t xml:space="preserve">Ce dossier a pour but de retracer de manière détaillée le </w:t>
       </w:r>
       <w:r>
         <w:rPr>
           <w:rStyle w:val="lev"/>
           <w:rFonts w:eastAsiaTheme="majorEastAsia"/>
         </w:rPr>
-        <w:t>maintenance anticipée</w:t>
+        <w:t>projet de maintenance prédictive</w:t>
       </w:r>
       <w:r>
-        <w:t>.</w:t>
-      </w:r>
-    </w:p>
-    <w:p>
-      <w:pPr>
-        <w:pStyle w:val="NormalWeb"/>
-      </w:pPr>
-      <w:r>
-        <w:t>Plus précisément, les objectifs sont les suivants :</w:t>
-      </w:r>
-    </w:p>
-    <w:p>
-      <w:pPr>
-        <w:pStyle w:val="NormalWeb"/>
-        <w:numPr>
-          <w:ilvl w:val="0"/>
-          <w:numId w:val="13"/>
-        </w:numPr>
-      </w:pPr>
-      <w:r>
-        <w:rPr>
-          <w:rStyle w:val="lev"/>
-          <w:rFonts w:eastAsiaTheme="majorEastAsia"/>
-        </w:rPr>
-        <w:t>Compréhension métier</w:t>
-      </w:r>
-      <w:r>
-        <w:t xml:space="preserve"> : S’approprier le contexte de la maintenance prédictive dans le domaine aéronautique.</w:t>
-      </w:r>
-    </w:p>
-    <w:p>
-      <w:pPr>
-        <w:pStyle w:val="NormalWeb"/>
-        <w:numPr>
-          <w:ilvl w:val="0"/>
-          <w:numId w:val="13"/>
-        </w:numPr>
-      </w:pPr>
-      <w:r>
-        <w:rPr>
-          <w:rStyle w:val="lev"/>
-          <w:rFonts w:eastAsiaTheme="majorEastAsia"/>
-        </w:rPr>
-        <w:t>Exploration et traitement de données</w:t>
-      </w:r>
-      <w:r>
-        <w:t xml:space="preserve"> : Nettoyer, structurer et normaliser les données issues du </w:t>
-      </w:r>
-      <w:proofErr w:type="spellStart"/>
-      <w:r>
-        <w:t>dataset</w:t>
-      </w:r>
-      <w:proofErr w:type="spellEnd"/>
-      <w:r>
-        <w:t xml:space="preserve"> CMAPSS.</w:t>
-      </w:r>
-    </w:p>
-    <w:p>
-      <w:pPr>
-        <w:pStyle w:val="NormalWeb"/>
-        <w:numPr>
-          <w:ilvl w:val="0"/>
-          <w:numId w:val="13"/>
-        </w:numPr>
-      </w:pPr>
-      <w:r>
-        <w:rPr>
-          <w:rStyle w:val="lev"/>
-          <w:rFonts w:eastAsiaTheme="majorEastAsia"/>
-        </w:rPr>
-        <w:t>Entraînement d’un modèle de prédiction</w:t>
-      </w:r>
-      <w:r>
-        <w:t xml:space="preserve"> : Utiliser des techniques de machine </w:t>
-      </w:r>
-      <w:proofErr w:type="spellStart"/>
-      <w:r>
-        <w:t>learning</w:t>
-      </w:r>
-      <w:proofErr w:type="spellEnd"/>
-      <w:r>
-        <w:t xml:space="preserve"> (</w:t>
-      </w:r>
-      <w:proofErr w:type="spellStart"/>
-      <w:r>
-        <w:t>Random</w:t>
-      </w:r>
-      <w:proofErr w:type="spellEnd"/>
-      <w:r>
-        <w:t xml:space="preserve"> Forest </w:t>
-      </w:r>
-      <w:proofErr w:type="spellStart"/>
-      <w:r>
-        <w:t>Regressor</w:t>
-      </w:r>
-      <w:proofErr w:type="spellEnd"/>
-      <w:r>
-        <w:t>) pour estimer le RUL (</w:t>
-      </w:r>
-      <w:proofErr w:type="spellStart"/>
-      <w:r>
-        <w:t>Remaining</w:t>
-      </w:r>
-      <w:proofErr w:type="spellEnd"/>
-      <w:r>
-        <w:t xml:space="preserve"> </w:t>
-      </w:r>
-      <w:proofErr w:type="spellStart"/>
-      <w:r>
-        <w:t>Useful</w:t>
-      </w:r>
-      <w:proofErr w:type="spellEnd"/>
-      <w:r>
-        <w:t xml:space="preserve"> Life).</w:t>
-      </w:r>
-    </w:p>
-    <w:p>
-      <w:pPr>
-        <w:pStyle w:val="NormalWeb"/>
-        <w:numPr>
-          <w:ilvl w:val="0"/>
-          <w:numId w:val="13"/>
-        </w:numPr>
-      </w:pPr>
-      <w:r>
-        <w:rPr>
-          <w:rStyle w:val="lev"/>
-          <w:rFonts w:eastAsiaTheme="majorEastAsia"/>
-        </w:rPr>
-        <w:t>Mise à disposition via API</w:t>
-      </w:r>
-      <w:r>
-        <w:t xml:space="preserve"> : Créer une API Flask permettant d’interroger le modèle pour des prédictions personnalisées.</w:t>
-      </w:r>
-    </w:p>
-    <w:p>
-      <w:pPr>
-        <w:pStyle w:val="NormalWeb"/>
-        <w:numPr>
-          <w:ilvl w:val="0"/>
-          <w:numId w:val="13"/>
-        </w:numPr>
-      </w:pPr>
-      <w:r>
-        <w:rPr>
-          <w:rStyle w:val="lev"/>
-          <w:rFonts w:eastAsiaTheme="majorEastAsia"/>
-        </w:rPr>
-        <w:t>Visualisation et analyse</w:t>
-      </w:r>
-      <w:r>
-        <w:t xml:space="preserve"> : Construire un </w:t>
+        <w:t xml:space="preserve"> sur lequel j’ai travaillé. Il illustre non seulement les compétences techniques mobilisées (collecte de données, traitement, modélisation, développement d’API, visualisation via </w:t>
       </w:r>
       <w:proofErr w:type="spellStart"/>
       <w:r>
@@ -900,222 +230,41 @@
       </w:r>
       <w:proofErr w:type="spellEnd"/>
       <w:r>
-        <w:t xml:space="preserve"> interactif avec Dash pour analyser visuellement les prédictions, les performances et les données.</w:t>
+        <w:t>), mais aussi les compétences organisationnelles, de gestion de version, de documentation, de communication et d’autonomie.</w:t>
       </w:r>
     </w:p>
     <w:p>
       <w:pPr>
         <w:pStyle w:val="NormalWeb"/>
-        <w:numPr>
-          <w:ilvl w:val="0"/>
-          <w:numId w:val="13"/>
-        </w:numPr>
       </w:pPr>
       <w:r>
-        <w:rPr>
-          <w:rStyle w:val="lev"/>
-          <w:rFonts w:eastAsiaTheme="majorEastAsia"/>
-        </w:rPr>
-        <w:t>Explicabilité du modèle</w:t>
-      </w:r>
-      <w:r>
-        <w:t xml:space="preserve"> : Utiliser SHAP pour interpréter les prédictions.</w:t>
+        <w:t>À travers ce projet, j’ai pu me confronter à des problématiques complexes : choix d’algorithmes, nettoyage de jeux de données industriels, intégration dans une architecture logicielle, déploiement local, communication avec des collègues, gestion des erreurs, etc.</w:t>
       </w:r>
     </w:p>
     <w:p>
       <w:pPr>
         <w:pStyle w:val="NormalWeb"/>
-        <w:numPr>
-          <w:ilvl w:val="0"/>
-          <w:numId w:val="13"/>
-        </w:numPr>
       </w:pPr>
       <w:r>
-        <w:rPr>
-          <w:rStyle w:val="lev"/>
-          <w:rFonts w:eastAsiaTheme="majorEastAsia"/>
-        </w:rPr>
-        <w:t>Bonne pratique Dev</w:t>
-      </w:r>
-      <w:r>
-        <w:t xml:space="preserve"> : Structurer le projet avec une arborescence claire, </w:t>
-      </w:r>
-      <w:proofErr w:type="spellStart"/>
-      <w:r>
-        <w:t>Dockerisation</w:t>
-      </w:r>
-      <w:proofErr w:type="spellEnd"/>
-      <w:r>
-        <w:t xml:space="preserve"> et versionnage Git.</w:t>
-      </w:r>
-    </w:p>
-    <w:p>
-      <w:pPr>
-        <w:pStyle w:val="NormalWeb"/>
-      </w:pPr>
-      <w:r>
-        <w:t xml:space="preserve">Ces objectifs permettent de couvrir plusieurs compétences attendues dans le référentiel RNCP, notamment en data science, développement Python, architecture logicielle, </w:t>
-      </w:r>
-      <w:proofErr w:type="spellStart"/>
-      <w:r>
-        <w:t>MLOps</w:t>
-      </w:r>
-      <w:proofErr w:type="spellEnd"/>
-      <w:r>
-        <w:t xml:space="preserve"> et </w:t>
-      </w:r>
-      <w:proofErr w:type="spellStart"/>
-      <w:r>
-        <w:t>dashboarding</w:t>
-      </w:r>
-      <w:proofErr w:type="spellEnd"/>
-      <w:r>
-        <w:t>.</w:t>
-      </w:r>
-    </w:p>
-    <w:p>
-      <w:pPr>
-        <w:pStyle w:val="Coordonnes"/>
-        <w:ind w:left="0"/>
-        <w:jc w:val="left"/>
-      </w:pPr>
-      <w:r>
-        <w:rPr>
-          <w:noProof/>
-        </w:rPr>
-        <w:drawing>
-          <wp:inline distT="0" distB="0" distL="0" distR="0" wp14:anchorId="5444A119" wp14:editId="0962E014">
-            <wp:extent cx="5731510" cy="2902585"/>
-            <wp:effectExtent l="0" t="0" r="0" b="5715"/>
-            <wp:docPr id="1902514923" name="Image 2" descr="Une image contenant texte, capture d’écran&#10;&#10;Le contenu généré par l’IA peut être incorrect."/>
-            <wp:cNvGraphicFramePr>
-              <a:graphicFrameLocks xmlns:a="http://schemas.openxmlformats.org/drawingml/2006/main" noChangeAspect="1"/>
-            </wp:cNvGraphicFramePr>
-            <a:graphic xmlns:a="http://schemas.openxmlformats.org/drawingml/2006/main">
-              <a:graphicData uri="http://schemas.openxmlformats.org/drawingml/2006/picture">
-                <pic:pic xmlns:pic="http://schemas.openxmlformats.org/drawingml/2006/picture">
-                  <pic:nvPicPr>
-                    <pic:cNvPr id="1902514923" name="Image 2" descr="Une image contenant texte, capture d’écran&#10;&#10;Le contenu généré par l’IA peut être incorrect."/>
-                    <pic:cNvPicPr/>
-                  </pic:nvPicPr>
-                  <pic:blipFill>
-                    <a:blip r:embed="rId9"/>
-                    <a:stretch>
-                      <a:fillRect/>
-                    </a:stretch>
-                  </pic:blipFill>
-                  <pic:spPr>
-                    <a:xfrm>
-                      <a:off x="0" y="0"/>
-                      <a:ext cx="5731510" cy="2902585"/>
-                    </a:xfrm>
-                    <a:prstGeom prst="rect">
-                      <a:avLst/>
-                    </a:prstGeom>
-                  </pic:spPr>
-                </pic:pic>
-              </a:graphicData>
-            </a:graphic>
-          </wp:inline>
-        </w:drawing>
-      </w:r>
-    </w:p>
-    <w:p>
-      <w:pPr>
-        <w:spacing w:after="240" w:line="252" w:lineRule="auto"/>
-        <w:ind w:left="0" w:right="0"/>
-        <w:rPr>
-          <w:caps/>
-        </w:rPr>
-      </w:pPr>
-      <w:r>
-        <w:br w:type="page"/>
-      </w:r>
-    </w:p>
-    <w:p>
-      <w:pPr>
-        <w:pStyle w:val="Titre1"/>
-        <w:rPr>
-          <w:sz w:val="36"/>
-          <w:szCs w:val="36"/>
-        </w:rPr>
-      </w:pPr>
-      <w:r>
-        <w:rPr>
-          <w:rStyle w:val="lev"/>
-          <w:b w:val="0"/>
-          <w:bCs w:val="0"/>
-          <w:sz w:val="36"/>
-          <w:szCs w:val="36"/>
-        </w:rPr>
-        <w:lastRenderedPageBreak/>
-        <w:t>Analyse de l’existant et description du besoin</w:t>
-      </w:r>
-    </w:p>
-    <w:p>
-      <w:pPr>
-        <w:pStyle w:val="Titre4"/>
-      </w:pPr>
-      <w:r>
-        <w:rPr>
-          <w:rFonts w:ascii="Apple Color Emoji" w:hAnsi="Apple Color Emoji" w:cs="Apple Color Emoji"/>
-        </w:rPr>
-        <w:t>📌</w:t>
-      </w:r>
-      <w:r>
-        <w:t xml:space="preserve"> Contexte technique et fonctionnel</w:t>
-      </w:r>
-    </w:p>
-    <w:p>
-      <w:pPr>
-        <w:pStyle w:val="NormalWeb"/>
-      </w:pPr>
-      <w:r>
-        <w:t>Le projet s’appuie sur un besoin réel en industrie : anticiper les défaillances d’équipements critiques (ici des moteurs d’avion) à l’aide de la donnée.</w:t>
-      </w:r>
-      <w:r>
-        <w:br/>
-        <w:t xml:space="preserve">Dans le cadre de la certification RNCP "Développeur IA", il a été choisi de travailler sur le </w:t>
-      </w:r>
-      <w:proofErr w:type="spellStart"/>
-      <w:r>
-        <w:t>dataset</w:t>
-      </w:r>
-      <w:proofErr w:type="spellEnd"/>
-      <w:r>
-        <w:t xml:space="preserve"> </w:t>
+        <w:t xml:space="preserve">Cette expérience a été </w:t>
       </w:r>
       <w:r>
         <w:rPr>
           <w:rStyle w:val="lev"/>
           <w:rFonts w:eastAsiaTheme="majorEastAsia"/>
         </w:rPr>
-        <w:t>CMAPSS</w:t>
+        <w:t>extrêmement formatrice</w:t>
       </w:r>
       <w:r>
-        <w:t xml:space="preserve"> de la NASA, reconnu pour ses séries temporelles représentant des données </w:t>
-      </w:r>
-      <w:proofErr w:type="gramStart"/>
-      <w:r>
-        <w:t>capteurs issues</w:t>
-      </w:r>
-      <w:proofErr w:type="gramEnd"/>
-      <w:r>
-        <w:t xml:space="preserve"> de turbomachines en fonctionnement.</w:t>
+        <w:t>, car elle m’a permis de comprendre les enjeux concrets de l’intelligence artificielle en entreprise, la nécessité de produire des livrables lisibles, maintenables, compréhensibles par tous les acteurs d’un projet.</w:t>
       </w:r>
     </w:p>
     <w:p>
       <w:pPr>
-        <w:pStyle w:val="Titre4"/>
+        <w:pStyle w:val="NormalWeb"/>
       </w:pPr>
       <w:r>
-        <w:rPr>
-          <w:rFonts w:ascii="Apple Color Emoji" w:hAnsi="Apple Color Emoji" w:cs="Apple Color Emoji"/>
-        </w:rPr>
-        <w:t>📊</w:t>
-      </w:r>
-      <w:r>
-        <w:t xml:space="preserve"> Problématique métier</w:t>
+        <w:t>Je tiens à souligner que ce projet a été mené de bout en bout : de la conception de l’arborescence au développement, en passant par les tests, l’analyse des résultats, et la rédaction technique.</w:t>
       </w:r>
     </w:p>
     <w:p>
@@ -1123,23 +272,63 @@
         <w:pStyle w:val="NormalWeb"/>
       </w:pPr>
       <w:r>
-        <w:t>Comment prédire la durée de vie restante (</w:t>
+        <w:t>Ce document reprend toutes les étapes du projet, avec des captures d’écran, des explications techniques, et des justifications claires des choix réalisés. Il constitue une trace complète et rigoureuse de ce travail mené sur plusieurs semaines avec rigueur et implication.</w:t>
+      </w:r>
+    </w:p>
+    <w:p>
+      <w:pPr>
+        <w:pStyle w:val="Titre1"/>
+        <w:rPr>
+          <w:b/>
+          <w:bCs/>
+        </w:rPr>
+      </w:pPr>
+      <w:r>
+        <w:rPr>
+          <w:b/>
+          <w:bCs/>
+        </w:rPr>
+        <w:br w:type="page"/>
+      </w:r>
+      <w:r>
+        <w:rPr>
+          <w:b/>
+          <w:bCs/>
+        </w:rPr>
+        <w:lastRenderedPageBreak/>
+        <w:t>Présentation de l’entreprise et cadre de l’aternance</w:t>
+      </w:r>
+    </w:p>
+    <w:p>
+      <w:pPr>
+        <w:pStyle w:val="NormalWeb"/>
+      </w:pPr>
+      <w:r>
+        <w:t xml:space="preserve">Ce projet a été réalisé dans le cadre de mon alternance chez Safran Data </w:t>
       </w:r>
       <w:proofErr w:type="spellStart"/>
       <w:r>
-        <w:t>Remaining</w:t>
+        <w:t>Systems</w:t>
       </w:r>
       <w:proofErr w:type="spellEnd"/>
       <w:r>
-        <w:t xml:space="preserve"> </w:t>
+        <w:t>, une entreprise du groupe Safran spécialisée dans les systèmes de télémétrie, de mesures et d’acquisition de données. L’entreprise conçoit des solutions technologiques avancées pour les secteurs de l’aéronautique, du spatial, de la défense et des essais industriels.</w:t>
+      </w:r>
+    </w:p>
+    <w:p>
+      <w:pPr>
+        <w:pStyle w:val="NormalWeb"/>
+      </w:pPr>
+      <w:r>
+        <w:t xml:space="preserve">Safran Data </w:t>
       </w:r>
       <w:proofErr w:type="spellStart"/>
       <w:r>
-        <w:t>Useful</w:t>
+        <w:t>Systems</w:t>
       </w:r>
       <w:proofErr w:type="spellEnd"/>
       <w:r>
-        <w:t xml:space="preserve"> Life) d’un moteur d’avion à partir de ses données capteurs, afin d’optimiser la maintenance, réduire les coûts et améliorer la sécurité ?</w:t>
+        <w:t xml:space="preserve"> développe des systèmes intégrés qui permettent de capter, stocker et analyser des données issues d’environnements critiques. L’innovation technologique, l’analyse de performance et la maîtrise des données sont au cœur de leur stratégie industrielle. C’est dans ce contexte riche en données que j’ai eu l’opportunité de contribuer à des projets digitaux à forte valeur ajoutée.</w:t>
       </w:r>
     </w:p>
     <w:p>
@@ -1147,2350 +336,23 @@
         <w:pStyle w:val="NormalWeb"/>
       </w:pPr>
       <w:r>
-        <w:t xml:space="preserve">L’enjeu est de mettre en œuvre une </w:t>
+        <w:t>Intégrée à l’équipe IT Digitale, mon alternance consiste à participer à la conception de solutions d’aide à la décision, à l’automatisation de processus et à l’exploitation intelligente de données internes. L’entreprise encourage l’expérimentation de nouvelles approches, notamment en intelligence artificielle, afin d’anticiper les défaillances, d’améliorer la maintenance des équipements, ou encore de fiabiliser les tests réalisés sur des bancs industriels.</w:t>
       </w:r>
+    </w:p>
+    <w:p>
+      <w:pPr>
+        <w:pStyle w:val="NormalWeb"/>
+      </w:pPr>
       <w:r>
-        <w:rPr>
-          <w:rStyle w:val="lev"/>
-          <w:rFonts w:eastAsiaTheme="majorEastAsia"/>
-        </w:rPr>
-        <w:t>chaîne de traitement IA complète</w:t>
-      </w:r>
-      <w:r>
-        <w:t xml:space="preserve"> : ingestion, </w:t>
+        <w:t xml:space="preserve">C’est dans cette dynamique d’innovation, mais aussi dans une volonté de mettre en pratique les enseignements de ma formation, que j’ai conçu ce projet personnel de prédiction du RUL d’un moteur. Bien que réalisé indépendamment du périmètre direct de l’entreprise, il s’inscrit dans une logique totalement cohérente avec les enjeux actuels de Safran Data </w:t>
       </w:r>
       <w:proofErr w:type="spellStart"/>
       <w:r>
-        <w:t>preprocessing</w:t>
+        <w:t>Systems</w:t>
       </w:r>
       <w:proofErr w:type="spellEnd"/>
       <w:r>
-        <w:t>, apprentissage supervisé, explicabilité, mise à disposition par API et visualisation.</w:t>
-      </w:r>
-    </w:p>
-    <w:p>
-      <w:pPr>
-        <w:pStyle w:val="Titre4"/>
-      </w:pPr>
-      <w:r>
-        <w:rPr>
-          <w:rFonts w:ascii="Apple Color Emoji" w:hAnsi="Apple Color Emoji" w:cs="Apple Color Emoji"/>
-        </w:rPr>
-        <w:t>🧠</w:t>
-      </w:r>
-      <w:r>
-        <w:t xml:space="preserve"> Existant ou solutions comparables</w:t>
-      </w:r>
-    </w:p>
-    <w:p>
-      <w:pPr>
-        <w:pStyle w:val="NormalWeb"/>
-      </w:pPr>
-      <w:r>
-        <w:t>En entreprise, plusieurs approches de maintenance existent :</w:t>
-      </w:r>
-    </w:p>
-    <w:p>
-      <w:pPr>
-        <w:pStyle w:val="NormalWeb"/>
-        <w:numPr>
-          <w:ilvl w:val="0"/>
-          <w:numId w:val="14"/>
-        </w:numPr>
-      </w:pPr>
-      <w:r>
-        <w:t xml:space="preserve">La </w:t>
-      </w:r>
-      <w:r>
-        <w:rPr>
-          <w:rStyle w:val="lev"/>
-          <w:rFonts w:eastAsiaTheme="majorEastAsia"/>
-        </w:rPr>
-        <w:t>maintenance préventive</w:t>
-      </w:r>
-      <w:r>
-        <w:t>, programmée à intervalles réguliers sans tenir compte de l’état réel de l’équipement</w:t>
-      </w:r>
-    </w:p>
-    <w:p>
-      <w:pPr>
-        <w:pStyle w:val="NormalWeb"/>
-        <w:numPr>
-          <w:ilvl w:val="0"/>
-          <w:numId w:val="14"/>
-        </w:numPr>
-      </w:pPr>
-      <w:r>
-        <w:t xml:space="preserve">La </w:t>
-      </w:r>
-      <w:r>
-        <w:rPr>
-          <w:rStyle w:val="lev"/>
-          <w:rFonts w:eastAsiaTheme="majorEastAsia"/>
-        </w:rPr>
-        <w:t>maintenance corrective</w:t>
-      </w:r>
-      <w:r>
-        <w:t>, qui intervient après la panne</w:t>
-      </w:r>
-    </w:p>
-    <w:p>
-      <w:pPr>
-        <w:pStyle w:val="NormalWeb"/>
-        <w:numPr>
-          <w:ilvl w:val="0"/>
-          <w:numId w:val="14"/>
-        </w:numPr>
-      </w:pPr>
-      <w:r>
-        <w:t xml:space="preserve">La </w:t>
-      </w:r>
-      <w:r>
-        <w:rPr>
-          <w:rStyle w:val="lev"/>
-          <w:rFonts w:eastAsiaTheme="majorEastAsia"/>
-        </w:rPr>
-        <w:t>maintenance prédictive</w:t>
-      </w:r>
-      <w:r>
-        <w:t>, qui repose sur des données capteurs et l’intelligence artificielle</w:t>
-      </w:r>
-    </w:p>
-    <w:p>
-      <w:pPr>
-        <w:pStyle w:val="NormalWeb"/>
-      </w:pPr>
-      <w:r>
-        <w:t xml:space="preserve">Le projet s’inscrit dans cette dernière approche, à l’aide de </w:t>
-      </w:r>
-      <w:r>
-        <w:rPr>
-          <w:rStyle w:val="lev"/>
-          <w:rFonts w:eastAsiaTheme="majorEastAsia"/>
-        </w:rPr>
-        <w:t xml:space="preserve">modèles de machine </w:t>
-      </w:r>
-      <w:proofErr w:type="spellStart"/>
-      <w:r>
-        <w:rPr>
-          <w:rStyle w:val="lev"/>
-          <w:rFonts w:eastAsiaTheme="majorEastAsia"/>
-        </w:rPr>
-        <w:t>learning</w:t>
-      </w:r>
-      <w:proofErr w:type="spellEnd"/>
-      <w:r>
-        <w:t>. D'autres solutions industrielles utilisent également des modèles plus complexes comme les réseaux de neurones (LSTM, GRU) mais nécessitent plus de puissance de calcul.</w:t>
-      </w:r>
-    </w:p>
-    <w:p>
-      <w:pPr>
-        <w:pStyle w:val="Titre4"/>
-      </w:pPr>
-      <w:r>
-        <w:rPr>
-          <w:rFonts w:ascii="Apple Color Emoji" w:hAnsi="Apple Color Emoji" w:cs="Apple Color Emoji"/>
-        </w:rPr>
-        <w:t>🎯</w:t>
-      </w:r>
-      <w:r>
-        <w:t xml:space="preserve"> Objectifs précis du projet</w:t>
-      </w:r>
-    </w:p>
-    <w:p>
-      <w:pPr>
-        <w:pStyle w:val="NormalWeb"/>
-        <w:numPr>
-          <w:ilvl w:val="0"/>
-          <w:numId w:val="15"/>
-        </w:numPr>
-      </w:pPr>
-      <w:r>
-        <w:t>Charger, nettoyer et structurer les données CMAPSS</w:t>
-      </w:r>
-    </w:p>
-    <w:p>
-      <w:pPr>
-        <w:pStyle w:val="NormalWeb"/>
-        <w:numPr>
-          <w:ilvl w:val="0"/>
-          <w:numId w:val="15"/>
-        </w:numPr>
-      </w:pPr>
-      <w:r>
-        <w:t>Entraîner un modèle de prédiction du RUL</w:t>
-      </w:r>
-    </w:p>
-    <w:p>
-      <w:pPr>
-        <w:pStyle w:val="NormalWeb"/>
-        <w:numPr>
-          <w:ilvl w:val="0"/>
-          <w:numId w:val="15"/>
-        </w:numPr>
-      </w:pPr>
-      <w:r>
-        <w:t>Intégrer l’API pour répondre à des requêtes dynamiques</w:t>
-      </w:r>
-    </w:p>
-    <w:p>
-      <w:pPr>
-        <w:pStyle w:val="NormalWeb"/>
-        <w:numPr>
-          <w:ilvl w:val="0"/>
-          <w:numId w:val="15"/>
-        </w:numPr>
-      </w:pPr>
-      <w:r>
-        <w:t xml:space="preserve">Créer un </w:t>
-      </w:r>
-      <w:proofErr w:type="spellStart"/>
-      <w:r>
-        <w:t>dashboard</w:t>
-      </w:r>
-      <w:proofErr w:type="spellEnd"/>
-      <w:r>
-        <w:t xml:space="preserve"> de visualisation des prédictions</w:t>
-      </w:r>
-    </w:p>
-    <w:p>
-      <w:pPr>
-        <w:pStyle w:val="NormalWeb"/>
-        <w:numPr>
-          <w:ilvl w:val="0"/>
-          <w:numId w:val="15"/>
-        </w:numPr>
-      </w:pPr>
-      <w:r>
-        <w:t>Analyser les résultats avec des outils d’explicabilité (SHAP)</w:t>
-      </w:r>
-    </w:p>
-    <w:p>
-      <w:pPr>
-        <w:pStyle w:val="NormalWeb"/>
-        <w:numPr>
-          <w:ilvl w:val="0"/>
-          <w:numId w:val="15"/>
-        </w:numPr>
-      </w:pPr>
-      <w:r>
-        <w:t>Conteneuriser le projet avec Docker</w:t>
-      </w:r>
-    </w:p>
-    <w:p>
-      <w:pPr>
-        <w:spacing w:after="240" w:line="252" w:lineRule="auto"/>
-        <w:ind w:left="0" w:right="0"/>
-        <w:rPr>
-          <w:caps/>
-        </w:rPr>
-      </w:pPr>
-      <w:r>
-        <w:br w:type="page"/>
-      </w:r>
-    </w:p>
-    <w:p>
-      <w:pPr>
-        <w:pStyle w:val="Titre1"/>
-        <w:rPr>
-          <w:sz w:val="36"/>
-          <w:szCs w:val="36"/>
-        </w:rPr>
-      </w:pPr>
-      <w:r>
-        <w:rPr>
-          <w:rStyle w:val="lev"/>
-          <w:b w:val="0"/>
-          <w:bCs w:val="0"/>
-          <w:sz w:val="36"/>
-          <w:szCs w:val="36"/>
-        </w:rPr>
-        <w:lastRenderedPageBreak/>
-        <w:t>Planification et jalons</w:t>
-      </w:r>
-    </w:p>
-    <w:p>
-      <w:pPr>
-        <w:pStyle w:val="NormalWeb"/>
-      </w:pPr>
-      <w:r>
-        <w:t xml:space="preserve">On va résumer ici le </w:t>
-      </w:r>
-      <w:r>
-        <w:rPr>
-          <w:rStyle w:val="lev"/>
-          <w:rFonts w:eastAsiaTheme="majorEastAsia"/>
-        </w:rPr>
-        <w:t>planning prévisionnel</w:t>
-      </w:r>
-      <w:r>
-        <w:t xml:space="preserve"> qu’on suit actuellement dans ce projet. Il est important de montrer les grandes étapes, la logique d’enchaînement, et </w:t>
-      </w:r>
-      <w:proofErr w:type="gramStart"/>
-      <w:r>
-        <w:t>les dates si possible</w:t>
-      </w:r>
-      <w:proofErr w:type="gramEnd"/>
-      <w:r>
-        <w:t>.</w:t>
-      </w:r>
-    </w:p>
-    <w:p>
-      <w:pPr>
-        <w:pStyle w:val="Coordonnes"/>
-        <w:ind w:left="0"/>
-        <w:jc w:val="left"/>
-      </w:pPr>
-      <w:r>
-        <w:drawing>
-          <wp:inline distT="0" distB="0" distL="0" distR="0" wp14:anchorId="3CF7610B" wp14:editId="644B4A91">
-            <wp:extent cx="5731510" cy="4631690"/>
-            <wp:effectExtent l="0" t="0" r="0" b="3810"/>
-            <wp:docPr id="1529771549" name="Image 1" descr="Une image contenant texte, capture d’écran, document, Police&#10;&#10;Le contenu généré par l’IA peut être incorrect."/>
-            <wp:cNvGraphicFramePr>
-              <a:graphicFrameLocks xmlns:a="http://schemas.openxmlformats.org/drawingml/2006/main" noChangeAspect="1"/>
-            </wp:cNvGraphicFramePr>
-            <a:graphic xmlns:a="http://schemas.openxmlformats.org/drawingml/2006/main">
-              <a:graphicData uri="http://schemas.openxmlformats.org/drawingml/2006/picture">
-                <pic:pic xmlns:pic="http://schemas.openxmlformats.org/drawingml/2006/picture">
-                  <pic:nvPicPr>
-                    <pic:cNvPr id="1529771549" name="Image 1" descr="Une image contenant texte, capture d’écran, document, Police&#10;&#10;Le contenu généré par l’IA peut être incorrect."/>
-                    <pic:cNvPicPr/>
-                  </pic:nvPicPr>
-                  <pic:blipFill>
-                    <a:blip r:embed="rId10"/>
-                    <a:stretch>
-                      <a:fillRect/>
-                    </a:stretch>
-                  </pic:blipFill>
-                  <pic:spPr>
-                    <a:xfrm>
-                      <a:off x="0" y="0"/>
-                      <a:ext cx="5731510" cy="4631690"/>
-                    </a:xfrm>
-                    <a:prstGeom prst="rect">
-                      <a:avLst/>
-                    </a:prstGeom>
-                  </pic:spPr>
-                </pic:pic>
-              </a:graphicData>
-            </a:graphic>
-          </wp:inline>
-        </w:drawing>
-      </w:r>
-    </w:p>
-    <w:p>
-      <w:pPr>
-        <w:spacing w:after="240" w:line="252" w:lineRule="auto"/>
-        <w:ind w:left="0" w:right="0"/>
-        <w:rPr>
-          <w:caps/>
-        </w:rPr>
-      </w:pPr>
-      <w:r>
-        <w:br w:type="page"/>
-      </w:r>
-    </w:p>
-    <w:p>
-      <w:pPr>
-        <w:pStyle w:val="Titre1"/>
-        <w:rPr>
-          <w:sz w:val="36"/>
-          <w:szCs w:val="36"/>
-        </w:rPr>
-      </w:pPr>
-      <w:r>
-        <w:rPr>
-          <w:rStyle w:val="lev"/>
-          <w:b w:val="0"/>
-          <w:bCs w:val="0"/>
-          <w:sz w:val="36"/>
-          <w:szCs w:val="36"/>
-        </w:rPr>
-        <w:lastRenderedPageBreak/>
-        <w:t>Conception de la solution d’intelligence artificielle</w:t>
-      </w:r>
-    </w:p>
-    <w:p>
-      <w:pPr>
-        <w:pStyle w:val="Titre4"/>
-      </w:pPr>
-      <w:r>
-        <w:rPr>
-          <w:rFonts w:ascii="Apple Color Emoji" w:hAnsi="Apple Color Emoji" w:cs="Apple Color Emoji"/>
-        </w:rPr>
-        <w:t>📌</w:t>
-      </w:r>
-      <w:r>
-        <w:t xml:space="preserve"> Objectif de l’IA</w:t>
-      </w:r>
-    </w:p>
-    <w:p>
-      <w:pPr>
-        <w:pStyle w:val="NormalWeb"/>
-      </w:pPr>
-      <w:r>
-        <w:t xml:space="preserve">L’objectif principal du projet est de </w:t>
-      </w:r>
-      <w:r>
-        <w:rPr>
-          <w:rStyle w:val="lev"/>
-          <w:rFonts w:eastAsiaTheme="majorEastAsia"/>
-        </w:rPr>
-        <w:t xml:space="preserve">prédire le </w:t>
-      </w:r>
-      <w:proofErr w:type="spellStart"/>
-      <w:r>
-        <w:rPr>
-          <w:rStyle w:val="lev"/>
-          <w:rFonts w:eastAsiaTheme="majorEastAsia"/>
-        </w:rPr>
-        <w:t>Remaining</w:t>
-      </w:r>
-      <w:proofErr w:type="spellEnd"/>
-      <w:r>
-        <w:rPr>
-          <w:rStyle w:val="lev"/>
-          <w:rFonts w:eastAsiaTheme="majorEastAsia"/>
-        </w:rPr>
-        <w:t xml:space="preserve"> </w:t>
-      </w:r>
-      <w:proofErr w:type="spellStart"/>
-      <w:r>
-        <w:rPr>
-          <w:rStyle w:val="lev"/>
-          <w:rFonts w:eastAsiaTheme="majorEastAsia"/>
-        </w:rPr>
-        <w:t>Useful</w:t>
-      </w:r>
-      <w:proofErr w:type="spellEnd"/>
-      <w:r>
-        <w:rPr>
-          <w:rStyle w:val="lev"/>
-          <w:rFonts w:eastAsiaTheme="majorEastAsia"/>
-        </w:rPr>
-        <w:t xml:space="preserve"> Life (RUL)</w:t>
-      </w:r>
-      <w:r>
-        <w:t xml:space="preserve"> d’un moteur à partir de ses paramètres de fonctionnement.</w:t>
-      </w:r>
-      <w:r>
-        <w:br/>
-        <w:t>Cela permet d’anticiper les pannes et de planifier la maintenance de manière proactive.</w:t>
-      </w:r>
-    </w:p>
-    <w:p>
-      <w:pPr>
-        <w:pStyle w:val="Titre4"/>
-      </w:pPr>
-      <w:r>
-        <w:rPr>
-          <w:rFonts w:ascii="Apple Color Emoji" w:hAnsi="Apple Color Emoji" w:cs="Apple Color Emoji"/>
-        </w:rPr>
-        <w:t>🔍</w:t>
-      </w:r>
-      <w:r>
-        <w:t xml:space="preserve"> Données utilisées</w:t>
-      </w:r>
-    </w:p>
-    <w:p>
-      <w:pPr>
-        <w:pStyle w:val="NormalWeb"/>
-      </w:pPr>
-      <w:r>
-        <w:t xml:space="preserve">Les données utilisées proviennent du </w:t>
-      </w:r>
-      <w:proofErr w:type="spellStart"/>
-      <w:r>
-        <w:t>dataset</w:t>
-      </w:r>
-      <w:proofErr w:type="spellEnd"/>
-      <w:r>
-        <w:t xml:space="preserve"> </w:t>
-      </w:r>
-      <w:r>
-        <w:rPr>
-          <w:rStyle w:val="lev"/>
-          <w:rFonts w:eastAsiaTheme="majorEastAsia"/>
-        </w:rPr>
-        <w:t xml:space="preserve">NASA </w:t>
-      </w:r>
-      <w:proofErr w:type="spellStart"/>
-      <w:r>
-        <w:rPr>
-          <w:rStyle w:val="lev"/>
-          <w:rFonts w:eastAsiaTheme="majorEastAsia"/>
-        </w:rPr>
-        <w:t>Turbofan</w:t>
-      </w:r>
-      <w:proofErr w:type="spellEnd"/>
-      <w:r>
-        <w:rPr>
-          <w:rStyle w:val="lev"/>
-          <w:rFonts w:eastAsiaTheme="majorEastAsia"/>
-        </w:rPr>
-        <w:t xml:space="preserve"> Engine </w:t>
-      </w:r>
-      <w:proofErr w:type="spellStart"/>
-      <w:r>
-        <w:rPr>
-          <w:rStyle w:val="lev"/>
-          <w:rFonts w:eastAsiaTheme="majorEastAsia"/>
-        </w:rPr>
-        <w:t>Degradation</w:t>
-      </w:r>
-      <w:proofErr w:type="spellEnd"/>
-      <w:r>
-        <w:rPr>
-          <w:rStyle w:val="lev"/>
-          <w:rFonts w:eastAsiaTheme="majorEastAsia"/>
-        </w:rPr>
-        <w:t xml:space="preserve"> Simulation</w:t>
-      </w:r>
-      <w:r>
-        <w:t xml:space="preserve"> (C-MAPSS).</w:t>
-      </w:r>
-      <w:r>
-        <w:br/>
-        <w:t>Chaque ligne représente les lectures d’un capteur à un instant donné pour un moteur unique.</w:t>
-      </w:r>
-      <w:r>
-        <w:br/>
-        <w:t>Les colonnes incluent :</w:t>
-      </w:r>
-    </w:p>
-    <w:p>
-      <w:pPr>
-        <w:pStyle w:val="NormalWeb"/>
-        <w:numPr>
-          <w:ilvl w:val="0"/>
-          <w:numId w:val="16"/>
-        </w:numPr>
-      </w:pPr>
-      <w:proofErr w:type="gramStart"/>
-      <w:r>
-        <w:t>des</w:t>
-      </w:r>
-      <w:proofErr w:type="gramEnd"/>
-      <w:r>
-        <w:t xml:space="preserve"> identifiants (</w:t>
-      </w:r>
-      <w:r>
-        <w:rPr>
-          <w:rStyle w:val="CodeHTML"/>
-          <w:rFonts w:eastAsiaTheme="majorEastAsia"/>
-        </w:rPr>
-        <w:t>unit</w:t>
-      </w:r>
-      <w:r>
-        <w:t xml:space="preserve">, </w:t>
-      </w:r>
-      <w:r>
-        <w:rPr>
-          <w:rStyle w:val="CodeHTML"/>
-          <w:rFonts w:eastAsiaTheme="majorEastAsia"/>
-        </w:rPr>
-        <w:t>cycle</w:t>
-      </w:r>
-      <w:r>
-        <w:t>),</w:t>
-      </w:r>
-    </w:p>
-    <w:p>
-      <w:pPr>
-        <w:pStyle w:val="NormalWeb"/>
-        <w:numPr>
-          <w:ilvl w:val="0"/>
-          <w:numId w:val="16"/>
-        </w:numPr>
-      </w:pPr>
-      <w:proofErr w:type="gramStart"/>
-      <w:r>
-        <w:t>des</w:t>
-      </w:r>
-      <w:proofErr w:type="gramEnd"/>
-      <w:r>
-        <w:t xml:space="preserve"> paramètres d’environnement (</w:t>
-      </w:r>
-      <w:r>
-        <w:rPr>
-          <w:rStyle w:val="CodeHTML"/>
-          <w:rFonts w:eastAsiaTheme="majorEastAsia"/>
-        </w:rPr>
-        <w:t>op_setting_1</w:t>
-      </w:r>
-      <w:r>
-        <w:t xml:space="preserve">, </w:t>
-      </w:r>
-      <w:r>
-        <w:rPr>
-          <w:rStyle w:val="CodeHTML"/>
-          <w:rFonts w:eastAsiaTheme="majorEastAsia"/>
-        </w:rPr>
-        <w:t>op_setting_2</w:t>
-      </w:r>
-      <w:r>
-        <w:t xml:space="preserve">, </w:t>
-      </w:r>
-      <w:r>
-        <w:rPr>
-          <w:rStyle w:val="CodeHTML"/>
-          <w:rFonts w:eastAsiaTheme="majorEastAsia"/>
-        </w:rPr>
-        <w:t>op_setting_3</w:t>
-      </w:r>
-      <w:r>
-        <w:t>),</w:t>
-      </w:r>
-    </w:p>
-    <w:p>
-      <w:pPr>
-        <w:pStyle w:val="NormalWeb"/>
-        <w:numPr>
-          <w:ilvl w:val="0"/>
-          <w:numId w:val="16"/>
-        </w:numPr>
-      </w:pPr>
-      <w:r>
-        <w:t>21 capteurs (</w:t>
-      </w:r>
-      <w:r>
-        <w:rPr>
-          <w:rStyle w:val="CodeHTML"/>
-          <w:rFonts w:eastAsiaTheme="majorEastAsia"/>
-        </w:rPr>
-        <w:t>sensor_1</w:t>
-      </w:r>
-      <w:r>
-        <w:t xml:space="preserve"> à </w:t>
-      </w:r>
-      <w:r>
-        <w:rPr>
-          <w:rStyle w:val="CodeHTML"/>
-          <w:rFonts w:eastAsiaTheme="majorEastAsia"/>
-        </w:rPr>
-        <w:t>sensor_21</w:t>
-      </w:r>
-      <w:r>
-        <w:t>).</w:t>
-      </w:r>
-    </w:p>
-    <w:p>
-      <w:pPr>
-        <w:pStyle w:val="NormalWeb"/>
-      </w:pPr>
-      <w:r>
-        <w:t xml:space="preserve">Un </w:t>
-      </w:r>
-      <w:r>
-        <w:rPr>
-          <w:rStyle w:val="lev"/>
-          <w:rFonts w:eastAsiaTheme="majorEastAsia"/>
-        </w:rPr>
-        <w:t>prétraitement</w:t>
-      </w:r>
-      <w:r>
-        <w:t xml:space="preserve"> a été réalisé :</w:t>
-      </w:r>
-    </w:p>
-    <w:p>
-      <w:pPr>
-        <w:pStyle w:val="NormalWeb"/>
-        <w:numPr>
-          <w:ilvl w:val="0"/>
-          <w:numId w:val="17"/>
-        </w:numPr>
-      </w:pPr>
-      <w:proofErr w:type="gramStart"/>
-      <w:r>
-        <w:t>filtrage</w:t>
-      </w:r>
-      <w:proofErr w:type="gramEnd"/>
-      <w:r>
-        <w:t xml:space="preserve"> des capteurs non pertinents,</w:t>
-      </w:r>
-    </w:p>
-    <w:p>
-      <w:pPr>
-        <w:pStyle w:val="NormalWeb"/>
-        <w:numPr>
-          <w:ilvl w:val="0"/>
-          <w:numId w:val="17"/>
-        </w:numPr>
-      </w:pPr>
-      <w:proofErr w:type="gramStart"/>
-      <w:r>
-        <w:t>normalisation</w:t>
-      </w:r>
-      <w:proofErr w:type="gramEnd"/>
-      <w:r>
-        <w:t xml:space="preserve"> des valeurs avec </w:t>
-      </w:r>
-      <w:proofErr w:type="spellStart"/>
-      <w:r>
-        <w:rPr>
-          <w:rStyle w:val="CodeHTML"/>
-          <w:rFonts w:eastAsiaTheme="majorEastAsia"/>
-        </w:rPr>
-        <w:t>MinMaxScaler</w:t>
-      </w:r>
-      <w:proofErr w:type="spellEnd"/>
-      <w:r>
-        <w:t>,</w:t>
-      </w:r>
-    </w:p>
-    <w:p>
-      <w:pPr>
-        <w:pStyle w:val="NormalWeb"/>
-        <w:numPr>
-          <w:ilvl w:val="0"/>
-          <w:numId w:val="17"/>
-        </w:numPr>
-      </w:pPr>
-      <w:proofErr w:type="gramStart"/>
-      <w:r>
-        <w:t>ajout</w:t>
-      </w:r>
-      <w:proofErr w:type="gramEnd"/>
-      <w:r>
-        <w:t xml:space="preserve"> d’une colonne </w:t>
-      </w:r>
-      <w:r>
-        <w:rPr>
-          <w:rStyle w:val="CodeHTML"/>
-          <w:rFonts w:eastAsiaTheme="majorEastAsia"/>
-        </w:rPr>
-        <w:t>RUL</w:t>
-      </w:r>
-      <w:r>
-        <w:t xml:space="preserve"> comme variable cible.</w:t>
-      </w:r>
-    </w:p>
-    <w:p>
-      <w:pPr>
-        <w:pStyle w:val="Titre4"/>
-      </w:pPr>
-      <w:r>
-        <w:rPr>
-          <w:rFonts w:ascii="Apple Color Emoji" w:hAnsi="Apple Color Emoji" w:cs="Apple Color Emoji"/>
-        </w:rPr>
-        <w:t>🧠</w:t>
-      </w:r>
-      <w:r>
-        <w:t xml:space="preserve"> Modèle IA choisi</w:t>
-      </w:r>
-    </w:p>
-    <w:p>
-      <w:pPr>
-        <w:pStyle w:val="NormalWeb"/>
-      </w:pPr>
-      <w:r>
-        <w:t xml:space="preserve">Le modèle utilisé est un </w:t>
-      </w:r>
-      <w:proofErr w:type="spellStart"/>
-      <w:r>
-        <w:rPr>
-          <w:rStyle w:val="lev"/>
-          <w:rFonts w:eastAsiaTheme="majorEastAsia"/>
-        </w:rPr>
-        <w:t>Random</w:t>
-      </w:r>
-      <w:proofErr w:type="spellEnd"/>
-      <w:r>
-        <w:rPr>
-          <w:rStyle w:val="lev"/>
-          <w:rFonts w:eastAsiaTheme="majorEastAsia"/>
-        </w:rPr>
-        <w:t xml:space="preserve"> Forest </w:t>
-      </w:r>
-      <w:proofErr w:type="spellStart"/>
-      <w:r>
-        <w:rPr>
-          <w:rStyle w:val="lev"/>
-          <w:rFonts w:eastAsiaTheme="majorEastAsia"/>
-        </w:rPr>
-        <w:t>Regressor</w:t>
-      </w:r>
-      <w:proofErr w:type="spellEnd"/>
-      <w:r>
-        <w:t xml:space="preserve"> (</w:t>
-      </w:r>
-      <w:proofErr w:type="spellStart"/>
-      <w:proofErr w:type="gramStart"/>
-      <w:r>
-        <w:rPr>
-          <w:rStyle w:val="CodeHTML"/>
-          <w:rFonts w:eastAsiaTheme="majorEastAsia"/>
-        </w:rPr>
-        <w:t>sklearn.ensemble</w:t>
-      </w:r>
-      <w:proofErr w:type="gramEnd"/>
-      <w:r>
-        <w:rPr>
-          <w:rStyle w:val="CodeHTML"/>
-          <w:rFonts w:eastAsiaTheme="majorEastAsia"/>
-        </w:rPr>
-        <w:t>.RandomForestRegressor</w:t>
-      </w:r>
-      <w:proofErr w:type="spellEnd"/>
-      <w:r>
-        <w:t>) pour prédire une valeur continue (le RUL).</w:t>
-      </w:r>
-      <w:r>
-        <w:br/>
-        <w:t>Pourquoi ce choix :</w:t>
-      </w:r>
-    </w:p>
-    <w:p>
-      <w:pPr>
-        <w:pStyle w:val="NormalWeb"/>
-        <w:numPr>
-          <w:ilvl w:val="0"/>
-          <w:numId w:val="18"/>
-        </w:numPr>
-      </w:pPr>
-      <w:r>
-        <w:t>Bon compromis entre performance et vitesse,</w:t>
-      </w:r>
-    </w:p>
-    <w:p>
-      <w:pPr>
-        <w:pStyle w:val="NormalWeb"/>
-        <w:numPr>
-          <w:ilvl w:val="0"/>
-          <w:numId w:val="18"/>
-        </w:numPr>
-      </w:pPr>
-      <w:r>
-        <w:t>Robuste aux données bruitées,</w:t>
-      </w:r>
-    </w:p>
-    <w:p>
-      <w:pPr>
-        <w:pStyle w:val="NormalWeb"/>
-        <w:numPr>
-          <w:ilvl w:val="0"/>
-          <w:numId w:val="18"/>
-        </w:numPr>
-      </w:pPr>
-      <w:r>
-        <w:t>Facile à interpréter avec SHAP.</w:t>
-      </w:r>
-    </w:p>
-    <w:p>
-      <w:pPr>
-        <w:pStyle w:val="Titre4"/>
-      </w:pPr>
-      <w:r>
-        <w:rPr>
-          <w:rFonts w:ascii="Apple Color Emoji" w:hAnsi="Apple Color Emoji" w:cs="Apple Color Emoji"/>
-        </w:rPr>
-        <w:t>⚙️</w:t>
-      </w:r>
-      <w:r>
-        <w:t xml:space="preserve"> Pipeline de traitement</w:t>
-      </w:r>
-    </w:p>
-    <w:p>
-      <w:pPr>
-        <w:pStyle w:val="NormalWeb"/>
-      </w:pPr>
-      <w:r>
-        <w:t>Le pipeline global est le suivant :</w:t>
-      </w:r>
-    </w:p>
-    <w:p>
-      <w:pPr>
-        <w:pStyle w:val="NormalWeb"/>
-        <w:numPr>
-          <w:ilvl w:val="0"/>
-          <w:numId w:val="19"/>
-        </w:numPr>
-      </w:pPr>
-      <w:r>
-        <w:rPr>
-          <w:rStyle w:val="lev"/>
-          <w:rFonts w:eastAsiaTheme="majorEastAsia"/>
-        </w:rPr>
-        <w:t>Ingestion</w:t>
-      </w:r>
-      <w:r>
-        <w:t xml:space="preserve"> : lecture des fichiers bruts CSV</w:t>
-      </w:r>
-    </w:p>
-    <w:p>
-      <w:pPr>
-        <w:pStyle w:val="NormalWeb"/>
-        <w:numPr>
-          <w:ilvl w:val="0"/>
-          <w:numId w:val="19"/>
-        </w:numPr>
-      </w:pPr>
-      <w:r>
-        <w:rPr>
-          <w:rStyle w:val="lev"/>
-          <w:rFonts w:eastAsiaTheme="majorEastAsia"/>
-        </w:rPr>
-        <w:t>Nettoyage</w:t>
-      </w:r>
-      <w:r>
-        <w:t xml:space="preserve"> : suppression des colonnes non utilisées</w:t>
-      </w:r>
-    </w:p>
-    <w:p>
-      <w:pPr>
-        <w:pStyle w:val="NormalWeb"/>
-        <w:numPr>
-          <w:ilvl w:val="0"/>
-          <w:numId w:val="19"/>
-        </w:numPr>
-      </w:pPr>
-      <w:r>
-        <w:rPr>
-          <w:rStyle w:val="lev"/>
-          <w:rFonts w:eastAsiaTheme="majorEastAsia"/>
-        </w:rPr>
-        <w:t>Préparation</w:t>
-      </w:r>
-      <w:r>
-        <w:t xml:space="preserve"> : ajout de la colonne RUL</w:t>
-      </w:r>
-    </w:p>
-    <w:p>
-      <w:pPr>
-        <w:pStyle w:val="NormalWeb"/>
-        <w:numPr>
-          <w:ilvl w:val="0"/>
-          <w:numId w:val="19"/>
-        </w:numPr>
-      </w:pPr>
-      <w:r>
-        <w:rPr>
-          <w:rStyle w:val="lev"/>
-          <w:rFonts w:eastAsiaTheme="majorEastAsia"/>
-        </w:rPr>
-        <w:t>Séparation X/y</w:t>
-      </w:r>
-      <w:r>
-        <w:t xml:space="preserve"> : </w:t>
-      </w:r>
-      <w:proofErr w:type="spellStart"/>
-      <w:r>
-        <w:t>features</w:t>
-      </w:r>
-      <w:proofErr w:type="spellEnd"/>
-      <w:r>
-        <w:t xml:space="preserve"> / </w:t>
-      </w:r>
-      <w:proofErr w:type="spellStart"/>
-      <w:r>
-        <w:t>target</w:t>
-      </w:r>
-      <w:proofErr w:type="spellEnd"/>
-    </w:p>
-    <w:p>
-      <w:pPr>
-        <w:pStyle w:val="NormalWeb"/>
-        <w:numPr>
-          <w:ilvl w:val="0"/>
-          <w:numId w:val="19"/>
-        </w:numPr>
-      </w:pPr>
-      <w:r>
-        <w:rPr>
-          <w:rStyle w:val="lev"/>
-          <w:rFonts w:eastAsiaTheme="majorEastAsia"/>
-        </w:rPr>
-        <w:t>Train/Test Split</w:t>
-      </w:r>
-      <w:r>
-        <w:t xml:space="preserve"> : 80/20</w:t>
-      </w:r>
-    </w:p>
-    <w:p>
-      <w:pPr>
-        <w:pStyle w:val="NormalWeb"/>
-        <w:numPr>
-          <w:ilvl w:val="0"/>
-          <w:numId w:val="19"/>
-        </w:numPr>
-      </w:pPr>
-      <w:r>
-        <w:rPr>
-          <w:rStyle w:val="lev"/>
-          <w:rFonts w:eastAsiaTheme="majorEastAsia"/>
-        </w:rPr>
-        <w:t>Normalisation</w:t>
-      </w:r>
-      <w:r>
-        <w:t xml:space="preserve"> des </w:t>
-      </w:r>
-      <w:proofErr w:type="spellStart"/>
-      <w:r>
-        <w:t>features</w:t>
-      </w:r>
-      <w:proofErr w:type="spellEnd"/>
-      <w:r>
-        <w:t xml:space="preserve"> avec </w:t>
-      </w:r>
-      <w:proofErr w:type="spellStart"/>
-      <w:r>
-        <w:rPr>
-          <w:rStyle w:val="CodeHTML"/>
-          <w:rFonts w:eastAsiaTheme="majorEastAsia"/>
-        </w:rPr>
-        <w:t>MinMaxScaler</w:t>
-      </w:r>
-      <w:proofErr w:type="spellEnd"/>
-    </w:p>
-    <w:p>
-      <w:pPr>
-        <w:pStyle w:val="NormalWeb"/>
-        <w:numPr>
-          <w:ilvl w:val="0"/>
-          <w:numId w:val="19"/>
-        </w:numPr>
-      </w:pPr>
-      <w:r>
-        <w:rPr>
-          <w:rStyle w:val="lev"/>
-          <w:rFonts w:eastAsiaTheme="majorEastAsia"/>
-        </w:rPr>
-        <w:t>Entraînement</w:t>
-      </w:r>
-      <w:r>
-        <w:t xml:space="preserve"> du modèle </w:t>
-      </w:r>
-      <w:proofErr w:type="spellStart"/>
-      <w:r>
-        <w:t>RandomForest</w:t>
-      </w:r>
-      <w:proofErr w:type="spellEnd"/>
-    </w:p>
-    <w:p>
-      <w:pPr>
-        <w:pStyle w:val="NormalWeb"/>
-        <w:numPr>
-          <w:ilvl w:val="0"/>
-          <w:numId w:val="19"/>
-        </w:numPr>
-      </w:pPr>
-      <w:r>
-        <w:rPr>
-          <w:rStyle w:val="lev"/>
-          <w:rFonts w:eastAsiaTheme="majorEastAsia"/>
-        </w:rPr>
-        <w:t>Évaluation</w:t>
-      </w:r>
-      <w:r>
-        <w:t xml:space="preserve"> : RMSE, MAE, R²</w:t>
-      </w:r>
-    </w:p>
-    <w:p>
-      <w:pPr>
-        <w:pStyle w:val="NormalWeb"/>
-        <w:numPr>
-          <w:ilvl w:val="0"/>
-          <w:numId w:val="19"/>
-        </w:numPr>
-      </w:pPr>
-      <w:r>
-        <w:rPr>
-          <w:rStyle w:val="lev"/>
-          <w:rFonts w:eastAsiaTheme="majorEastAsia"/>
-        </w:rPr>
-        <w:t>Export</w:t>
-      </w:r>
-      <w:r>
-        <w:t xml:space="preserve"> : sauvegarde du modèle </w:t>
-      </w:r>
-      <w:proofErr w:type="spellStart"/>
-      <w:r>
-        <w:rPr>
-          <w:rStyle w:val="CodeHTML"/>
-          <w:rFonts w:eastAsiaTheme="majorEastAsia"/>
-        </w:rPr>
-        <w:t>model.pkl</w:t>
-      </w:r>
-      <w:proofErr w:type="spellEnd"/>
-    </w:p>
-    <w:p>
-      <w:pPr>
-        <w:pStyle w:val="Titre4"/>
-      </w:pPr>
-      <w:r>
-        <w:rPr>
-          <w:rFonts w:ascii="Apple Color Emoji" w:hAnsi="Apple Color Emoji" w:cs="Apple Color Emoji"/>
-        </w:rPr>
-        <w:lastRenderedPageBreak/>
-        <w:t>📈</w:t>
-      </w:r>
-      <w:r>
-        <w:t xml:space="preserve"> Évaluation du modèle</w:t>
-      </w:r>
-    </w:p>
-    <w:p>
-      <w:pPr>
-        <w:pStyle w:val="NormalWeb"/>
-      </w:pPr>
-      <w:r>
-        <w:t>Les performances sur les données de test sont mesurées avec les indicateurs classiques :</w:t>
-      </w:r>
-    </w:p>
-    <w:p>
-      <w:pPr>
-        <w:pStyle w:val="NormalWeb"/>
-        <w:numPr>
-          <w:ilvl w:val="0"/>
-          <w:numId w:val="20"/>
-        </w:numPr>
-      </w:pPr>
-      <w:r>
-        <w:rPr>
-          <w:rStyle w:val="lev"/>
-          <w:rFonts w:eastAsiaTheme="majorEastAsia"/>
-        </w:rPr>
-        <w:t>RMSE</w:t>
-      </w:r>
-      <w:r>
-        <w:t xml:space="preserve"> (Root </w:t>
-      </w:r>
-      <w:proofErr w:type="spellStart"/>
-      <w:r>
-        <w:t>Mean</w:t>
-      </w:r>
-      <w:proofErr w:type="spellEnd"/>
-      <w:r>
-        <w:t xml:space="preserve"> </w:t>
-      </w:r>
-      <w:proofErr w:type="spellStart"/>
-      <w:r>
-        <w:t>Squared</w:t>
-      </w:r>
-      <w:proofErr w:type="spellEnd"/>
-      <w:r>
-        <w:t xml:space="preserve"> </w:t>
-      </w:r>
-      <w:proofErr w:type="spellStart"/>
-      <w:r>
-        <w:t>Error</w:t>
-      </w:r>
-      <w:proofErr w:type="spellEnd"/>
-      <w:r>
-        <w:t>),</w:t>
-      </w:r>
-    </w:p>
-    <w:p>
-      <w:pPr>
-        <w:pStyle w:val="NormalWeb"/>
-        <w:numPr>
-          <w:ilvl w:val="0"/>
-          <w:numId w:val="20"/>
-        </w:numPr>
-      </w:pPr>
-      <w:r>
-        <w:rPr>
-          <w:rStyle w:val="lev"/>
-          <w:rFonts w:eastAsiaTheme="majorEastAsia"/>
-        </w:rPr>
-        <w:t>MAE</w:t>
-      </w:r>
-      <w:r>
-        <w:t xml:space="preserve"> (</w:t>
-      </w:r>
-      <w:proofErr w:type="spellStart"/>
-      <w:r>
-        <w:t>Mean</w:t>
-      </w:r>
-      <w:proofErr w:type="spellEnd"/>
-      <w:r>
-        <w:t xml:space="preserve"> </w:t>
-      </w:r>
-      <w:proofErr w:type="spellStart"/>
-      <w:r>
-        <w:t>Absolute</w:t>
-      </w:r>
-      <w:proofErr w:type="spellEnd"/>
-      <w:r>
-        <w:t xml:space="preserve"> </w:t>
-      </w:r>
-      <w:proofErr w:type="spellStart"/>
-      <w:r>
-        <w:t>Error</w:t>
-      </w:r>
-      <w:proofErr w:type="spellEnd"/>
-      <w:r>
-        <w:t>),</w:t>
-      </w:r>
-    </w:p>
-    <w:p>
-      <w:pPr>
-        <w:pStyle w:val="NormalWeb"/>
-        <w:numPr>
-          <w:ilvl w:val="0"/>
-          <w:numId w:val="20"/>
-        </w:numPr>
-      </w:pPr>
-      <w:r>
-        <w:rPr>
-          <w:rStyle w:val="lev"/>
-          <w:rFonts w:eastAsiaTheme="majorEastAsia"/>
-        </w:rPr>
-        <w:t>R²</w:t>
-      </w:r>
-      <w:r>
-        <w:t xml:space="preserve"> (coefficient de détermination).</w:t>
-      </w:r>
-    </w:p>
-    <w:p>
-      <w:pPr>
-        <w:pStyle w:val="NormalWeb"/>
-      </w:pPr>
-      <w:r>
-        <w:t>Ces métriques permettent de juger la précision des prédictions du RUL.</w:t>
-      </w:r>
-    </w:p>
-    <w:p>
-      <w:pPr>
-        <w:pStyle w:val="Titre1"/>
-        <w:rPr>
-          <w:sz w:val="36"/>
-          <w:szCs w:val="36"/>
-        </w:rPr>
-      </w:pPr>
-      <w:r>
-        <w:rPr>
-          <w:sz w:val="36"/>
-          <w:szCs w:val="36"/>
-        </w:rPr>
-        <w:t>Mise en œuvre technique de la solution IA</w:t>
-      </w:r>
-    </w:p>
-    <w:p>
-      <w:pPr>
-        <w:pStyle w:val="Titre4"/>
-      </w:pPr>
-      <w:r>
-        <w:rPr>
-          <w:rFonts w:ascii="Apple Color Emoji" w:hAnsi="Apple Color Emoji" w:cs="Apple Color Emoji"/>
-        </w:rPr>
-        <w:t>⚙️</w:t>
-      </w:r>
-      <w:r>
-        <w:t xml:space="preserve"> Environnement de développement</w:t>
-      </w:r>
-    </w:p>
-    <w:p>
-      <w:pPr>
-        <w:pStyle w:val="NormalWeb"/>
-      </w:pPr>
-      <w:r>
-        <w:t>Le projet a été réalisé sur un environnement local avec les outils suivants :</w:t>
-      </w:r>
-    </w:p>
-    <w:p>
-      <w:pPr>
-        <w:pStyle w:val="NormalWeb"/>
-        <w:numPr>
-          <w:ilvl w:val="0"/>
-          <w:numId w:val="21"/>
-        </w:numPr>
-      </w:pPr>
-      <w:r>
-        <w:rPr>
-          <w:rStyle w:val="lev"/>
-          <w:rFonts w:eastAsiaTheme="majorEastAsia"/>
-        </w:rPr>
-        <w:t>Python 3.11</w:t>
-      </w:r>
-    </w:p>
-    <w:p>
-      <w:pPr>
-        <w:pStyle w:val="NormalWeb"/>
-        <w:numPr>
-          <w:ilvl w:val="0"/>
-          <w:numId w:val="21"/>
-        </w:numPr>
-      </w:pPr>
-      <w:r>
-        <w:rPr>
-          <w:rStyle w:val="lev"/>
-          <w:rFonts w:eastAsiaTheme="majorEastAsia"/>
-        </w:rPr>
-        <w:t>VS Code</w:t>
-      </w:r>
-      <w:r>
-        <w:t xml:space="preserve"> pour l’édition du code</w:t>
-      </w:r>
-    </w:p>
-    <w:p>
-      <w:pPr>
-        <w:pStyle w:val="NormalWeb"/>
-        <w:numPr>
-          <w:ilvl w:val="0"/>
-          <w:numId w:val="21"/>
-        </w:numPr>
-      </w:pPr>
-      <w:proofErr w:type="spellStart"/>
-      <w:r>
-        <w:rPr>
-          <w:rStyle w:val="lev"/>
-          <w:rFonts w:eastAsiaTheme="majorEastAsia"/>
-        </w:rPr>
-        <w:t>Jupyter</w:t>
-      </w:r>
-      <w:proofErr w:type="spellEnd"/>
-      <w:r>
-        <w:rPr>
-          <w:rStyle w:val="lev"/>
-          <w:rFonts w:eastAsiaTheme="majorEastAsia"/>
-        </w:rPr>
-        <w:t xml:space="preserve"> Notebook</w:t>
-      </w:r>
-      <w:r>
-        <w:t xml:space="preserve"> pour l’exploration des données</w:t>
-      </w:r>
-    </w:p>
-    <w:p>
-      <w:pPr>
-        <w:pStyle w:val="NormalWeb"/>
-        <w:numPr>
-          <w:ilvl w:val="0"/>
-          <w:numId w:val="21"/>
-        </w:numPr>
-      </w:pPr>
-      <w:r>
-        <w:rPr>
-          <w:rStyle w:val="lev"/>
-          <w:rFonts w:eastAsiaTheme="majorEastAsia"/>
-        </w:rPr>
-        <w:t>Git</w:t>
-      </w:r>
-      <w:r>
-        <w:t xml:space="preserve"> pour le versioning</w:t>
-      </w:r>
-    </w:p>
-    <w:p>
-      <w:pPr>
-        <w:pStyle w:val="NormalWeb"/>
-        <w:numPr>
-          <w:ilvl w:val="0"/>
-          <w:numId w:val="21"/>
-        </w:numPr>
-      </w:pPr>
-      <w:r>
-        <w:rPr>
-          <w:rStyle w:val="lev"/>
-          <w:rFonts w:eastAsiaTheme="majorEastAsia"/>
-        </w:rPr>
-        <w:t>GitHub</w:t>
-      </w:r>
-      <w:r>
-        <w:t xml:space="preserve"> pour le dépôt distant</w:t>
-      </w:r>
-    </w:p>
-    <w:p>
-      <w:pPr>
-        <w:pStyle w:val="NormalWeb"/>
-        <w:numPr>
-          <w:ilvl w:val="0"/>
-          <w:numId w:val="21"/>
-        </w:numPr>
-      </w:pPr>
-      <w:proofErr w:type="spellStart"/>
-      <w:r>
-        <w:rPr>
-          <w:rStyle w:val="lev"/>
-          <w:rFonts w:eastAsiaTheme="majorEastAsia"/>
-        </w:rPr>
-        <w:t>Virtualenv</w:t>
-      </w:r>
-      <w:proofErr w:type="spellEnd"/>
-      <w:r>
-        <w:t xml:space="preserve"> pour l’isolation de l’environnement</w:t>
-      </w:r>
-    </w:p>
-    <w:p>
-      <w:pPr>
-        <w:pStyle w:val="NormalWeb"/>
-        <w:numPr>
-          <w:ilvl w:val="0"/>
-          <w:numId w:val="21"/>
-        </w:numPr>
-      </w:pPr>
-      <w:r>
-        <w:rPr>
-          <w:rStyle w:val="lev"/>
-          <w:rFonts w:eastAsiaTheme="majorEastAsia"/>
-        </w:rPr>
-        <w:t>Dash</w:t>
-      </w:r>
-      <w:r>
-        <w:t xml:space="preserve"> pour l’interface graphique</w:t>
-      </w:r>
-    </w:p>
-    <w:p>
-      <w:pPr>
-        <w:pStyle w:val="Titre4"/>
-      </w:pPr>
-      <w:r>
-        <w:rPr>
-          <w:rFonts w:ascii="Apple Color Emoji" w:hAnsi="Apple Color Emoji" w:cs="Apple Color Emoji"/>
-        </w:rPr>
-        <w:t>🗂️</w:t>
-      </w:r>
-      <w:r>
-        <w:t xml:space="preserve"> Organisation du projet</w:t>
-      </w:r>
-    </w:p>
-    <w:p>
-      <w:pPr>
-        <w:pStyle w:val="NormalWeb"/>
-      </w:pPr>
-      <w:r>
-        <w:t>L’arborescence du projet est structurée comme suit :</w:t>
-      </w:r>
-    </w:p>
-    <w:p>
-      <w:pPr>
-        <w:pStyle w:val="Coordonnes"/>
-        <w:ind w:left="0"/>
-        <w:jc w:val="left"/>
-      </w:pPr>
-      <w:r>
-        <w:drawing>
-          <wp:inline distT="0" distB="0" distL="0" distR="0" wp14:anchorId="1EF1140C" wp14:editId="3EEC63B4">
-            <wp:extent cx="4584700" cy="3501255"/>
-            <wp:effectExtent l="0" t="0" r="0" b="4445"/>
-            <wp:docPr id="929571750" name="Image 1" descr="Une image contenant texte, capture d’écran, document&#10;&#10;Le contenu généré par l’IA peut être incorrect."/>
-            <wp:cNvGraphicFramePr>
-              <a:graphicFrameLocks xmlns:a="http://schemas.openxmlformats.org/drawingml/2006/main" noChangeAspect="1"/>
-            </wp:cNvGraphicFramePr>
-            <a:graphic xmlns:a="http://schemas.openxmlformats.org/drawingml/2006/main">
-              <a:graphicData uri="http://schemas.openxmlformats.org/drawingml/2006/picture">
-                <pic:pic xmlns:pic="http://schemas.openxmlformats.org/drawingml/2006/picture">
-                  <pic:nvPicPr>
-                    <pic:cNvPr id="929571750" name="Image 1" descr="Une image contenant texte, capture d’écran, document&#10;&#10;Le contenu généré par l’IA peut être incorrect."/>
-                    <pic:cNvPicPr/>
-                  </pic:nvPicPr>
-                  <pic:blipFill>
-                    <a:blip r:embed="rId11"/>
-                    <a:stretch>
-                      <a:fillRect/>
-                    </a:stretch>
-                  </pic:blipFill>
-                  <pic:spPr>
-                    <a:xfrm>
-                      <a:off x="0" y="0"/>
-                      <a:ext cx="4592031" cy="3506854"/>
-                    </a:xfrm>
-                    <a:prstGeom prst="rect">
-                      <a:avLst/>
-                    </a:prstGeom>
-                  </pic:spPr>
-                </pic:pic>
-              </a:graphicData>
-            </a:graphic>
-          </wp:inline>
-        </w:drawing>
-      </w:r>
-    </w:p>
-    <w:p>
-      <w:pPr>
-        <w:pStyle w:val="Coordonnes"/>
-        <w:ind w:left="0"/>
-        <w:jc w:val="left"/>
-      </w:pPr>
-    </w:p>
-    <w:p>
-      <w:pPr>
-        <w:pStyle w:val="Coordonnes"/>
-        <w:ind w:left="0"/>
-        <w:jc w:val="left"/>
-      </w:pPr>
-    </w:p>
-    <w:p>
-      <w:pPr>
-        <w:pStyle w:val="Titre4"/>
-      </w:pPr>
-      <w:r>
-        <w:lastRenderedPageBreak/>
-        <w:t>Scripts développés</w:t>
-      </w:r>
-    </w:p>
-    <w:p>
-      <w:pPr>
-        <w:pStyle w:val="NormalWeb"/>
-        <w:numPr>
-          <w:ilvl w:val="0"/>
-          <w:numId w:val="22"/>
-        </w:numPr>
-      </w:pPr>
-      <w:r>
-        <w:rPr>
-          <w:rStyle w:val="CodeHTML"/>
-          <w:rFonts w:eastAsiaTheme="majorEastAsia"/>
-        </w:rPr>
-        <w:t>data_ingestion.py</w:t>
-      </w:r>
-      <w:r>
-        <w:t xml:space="preserve"> : ingestion et chargement des données</w:t>
-      </w:r>
-    </w:p>
-    <w:p>
-      <w:pPr>
-        <w:pStyle w:val="NormalWeb"/>
-        <w:numPr>
-          <w:ilvl w:val="0"/>
-          <w:numId w:val="22"/>
-        </w:numPr>
-      </w:pPr>
-      <w:r>
-        <w:rPr>
-          <w:rStyle w:val="CodeHTML"/>
-          <w:rFonts w:eastAsiaTheme="majorEastAsia"/>
-        </w:rPr>
-        <w:t>preprocessing.py</w:t>
-      </w:r>
-      <w:r>
-        <w:t xml:space="preserve"> : nettoyage, normalisation, ajout RUL</w:t>
-      </w:r>
-    </w:p>
-    <w:p>
-      <w:pPr>
-        <w:pStyle w:val="NormalWeb"/>
-        <w:numPr>
-          <w:ilvl w:val="0"/>
-          <w:numId w:val="22"/>
-        </w:numPr>
-      </w:pPr>
-      <w:r>
-        <w:rPr>
-          <w:rStyle w:val="CodeHTML"/>
-          <w:rFonts w:eastAsiaTheme="majorEastAsia"/>
-        </w:rPr>
-        <w:t>train_model.py</w:t>
-      </w:r>
-      <w:r>
-        <w:t xml:space="preserve"> : entraînement et sauvegarde du modèle</w:t>
-      </w:r>
-    </w:p>
-    <w:p>
-      <w:pPr>
-        <w:pStyle w:val="NormalWeb"/>
-        <w:numPr>
-          <w:ilvl w:val="0"/>
-          <w:numId w:val="22"/>
-        </w:numPr>
-      </w:pPr>
-      <w:r>
-        <w:rPr>
-          <w:rStyle w:val="CodeHTML"/>
-          <w:rFonts w:eastAsiaTheme="majorEastAsia"/>
-        </w:rPr>
-        <w:t>predict_api.py</w:t>
-      </w:r>
-      <w:r>
-        <w:t xml:space="preserve"> : logique de prédiction à partir d’un fichier CSV</w:t>
-      </w:r>
-    </w:p>
-    <w:p>
-      <w:pPr>
-        <w:pStyle w:val="NormalWeb"/>
-        <w:numPr>
-          <w:ilvl w:val="0"/>
-          <w:numId w:val="22"/>
-        </w:numPr>
-      </w:pPr>
-      <w:r>
-        <w:rPr>
-          <w:rStyle w:val="CodeHTML"/>
-          <w:rFonts w:eastAsiaTheme="majorEastAsia"/>
-        </w:rPr>
-        <w:t>shap_analysis.py</w:t>
-      </w:r>
-      <w:r>
-        <w:t xml:space="preserve"> : analyse d'interprétabilité du modèle</w:t>
-      </w:r>
-    </w:p>
-    <w:p>
-      <w:pPr>
-        <w:pStyle w:val="NormalWeb"/>
-        <w:numPr>
-          <w:ilvl w:val="0"/>
-          <w:numId w:val="22"/>
-        </w:numPr>
-      </w:pPr>
-      <w:r>
-        <w:rPr>
-          <w:rStyle w:val="CodeHTML"/>
-          <w:rFonts w:eastAsiaTheme="majorEastAsia"/>
-        </w:rPr>
-        <w:t>app.py</w:t>
-      </w:r>
-      <w:r>
-        <w:t xml:space="preserve"> : API Flask permettant de prédire le RUL</w:t>
-      </w:r>
-    </w:p>
-    <w:p>
-      <w:pPr>
-        <w:pStyle w:val="NormalWeb"/>
-        <w:numPr>
-          <w:ilvl w:val="0"/>
-          <w:numId w:val="22"/>
-        </w:numPr>
-      </w:pPr>
-      <w:r>
-        <w:rPr>
-          <w:rStyle w:val="CodeHTML"/>
-          <w:rFonts w:eastAsiaTheme="majorEastAsia"/>
-        </w:rPr>
-        <w:t>dashboard_app.py</w:t>
-      </w:r>
-      <w:r>
-        <w:t xml:space="preserve"> : </w:t>
-      </w:r>
-      <w:proofErr w:type="spellStart"/>
-      <w:r>
-        <w:t>dashboard</w:t>
-      </w:r>
-      <w:proofErr w:type="spellEnd"/>
-      <w:r>
-        <w:t xml:space="preserve"> interactif avec Dash</w:t>
-      </w:r>
-    </w:p>
-    <w:p>
-      <w:pPr>
-        <w:pStyle w:val="Titre4"/>
-      </w:pPr>
-      <w:r>
-        <w:rPr>
-          <w:rFonts w:ascii="Apple Color Emoji" w:hAnsi="Apple Color Emoji" w:cs="Apple Color Emoji"/>
-        </w:rPr>
-        <w:t>🧠</w:t>
-      </w:r>
-      <w:r>
-        <w:t xml:space="preserve"> Entraînement et prédiction</w:t>
-      </w:r>
-    </w:p>
-    <w:p>
-      <w:pPr>
-        <w:pStyle w:val="NormalWeb"/>
-      </w:pPr>
-      <w:r>
-        <w:t xml:space="preserve">L’entraînement se fait via </w:t>
-      </w:r>
-      <w:r>
-        <w:rPr>
-          <w:rStyle w:val="CodeHTML"/>
-          <w:rFonts w:eastAsiaTheme="majorEastAsia"/>
-        </w:rPr>
-        <w:t>train_model.py</w:t>
-      </w:r>
-      <w:r>
-        <w:t xml:space="preserve"> en appelant :</w:t>
-      </w:r>
-    </w:p>
-    <w:p>
-      <w:pPr>
-        <w:pStyle w:val="Coordonnes"/>
-        <w:ind w:left="0"/>
-        <w:jc w:val="left"/>
-      </w:pPr>
-      <w:r>
-        <w:drawing>
-          <wp:inline distT="0" distB="0" distL="0" distR="0" wp14:anchorId="7E85B15A" wp14:editId="1BCE61E3">
-            <wp:extent cx="5731510" cy="451485"/>
-            <wp:effectExtent l="0" t="0" r="0" b="5715"/>
-            <wp:docPr id="1423491272" name="Image 1"/>
-            <wp:cNvGraphicFramePr>
-              <a:graphicFrameLocks xmlns:a="http://schemas.openxmlformats.org/drawingml/2006/main" noChangeAspect="1"/>
-            </wp:cNvGraphicFramePr>
-            <a:graphic xmlns:a="http://schemas.openxmlformats.org/drawingml/2006/main">
-              <a:graphicData uri="http://schemas.openxmlformats.org/drawingml/2006/picture">
-                <pic:pic xmlns:pic="http://schemas.openxmlformats.org/drawingml/2006/picture">
-                  <pic:nvPicPr>
-                    <pic:cNvPr id="1423491272" name=""/>
-                    <pic:cNvPicPr/>
-                  </pic:nvPicPr>
-                  <pic:blipFill>
-                    <a:blip r:embed="rId12"/>
-                    <a:stretch>
-                      <a:fillRect/>
-                    </a:stretch>
-                  </pic:blipFill>
-                  <pic:spPr>
-                    <a:xfrm>
-                      <a:off x="0" y="0"/>
-                      <a:ext cx="5731510" cy="451485"/>
-                    </a:xfrm>
-                    <a:prstGeom prst="rect">
-                      <a:avLst/>
-                    </a:prstGeom>
-                  </pic:spPr>
-                </pic:pic>
-              </a:graphicData>
-            </a:graphic>
-          </wp:inline>
-        </w:drawing>
-      </w:r>
-    </w:p>
-    <w:p>
-      <w:pPr>
-        <w:pStyle w:val="Coordonnes"/>
-        <w:ind w:left="0"/>
-        <w:jc w:val="left"/>
-      </w:pPr>
-    </w:p>
-    <w:p>
-      <w:pPr>
-        <w:pStyle w:val="NormalWeb"/>
-      </w:pPr>
-      <w:r>
-        <w:t>La prédiction peut être faite :</w:t>
-      </w:r>
-    </w:p>
-    <w:p>
-      <w:pPr>
-        <w:pStyle w:val="NormalWeb"/>
-        <w:numPr>
-          <w:ilvl w:val="0"/>
-          <w:numId w:val="23"/>
-        </w:numPr>
-      </w:pPr>
-      <w:proofErr w:type="gramStart"/>
-      <w:r>
-        <w:t>via</w:t>
-      </w:r>
-      <w:proofErr w:type="gramEnd"/>
-      <w:r>
-        <w:t xml:space="preserve"> un </w:t>
-      </w:r>
-      <w:r>
-        <w:rPr>
-          <w:rStyle w:val="lev"/>
-          <w:rFonts w:eastAsiaTheme="majorEastAsia"/>
-        </w:rPr>
-        <w:t>fichier CSV</w:t>
-      </w:r>
-      <w:r>
-        <w:t xml:space="preserve"> passé à </w:t>
-      </w:r>
-      <w:r>
-        <w:rPr>
-          <w:rStyle w:val="CodeHTML"/>
-          <w:rFonts w:eastAsiaTheme="majorEastAsia"/>
-        </w:rPr>
-        <w:t>predict_api.py</w:t>
-      </w:r>
-      <w:r>
-        <w:t>,</w:t>
-      </w:r>
-    </w:p>
-    <w:p>
-      <w:pPr>
-        <w:pStyle w:val="NormalWeb"/>
-        <w:numPr>
-          <w:ilvl w:val="0"/>
-          <w:numId w:val="23"/>
-        </w:numPr>
-      </w:pPr>
-      <w:proofErr w:type="gramStart"/>
-      <w:r>
-        <w:t>via</w:t>
-      </w:r>
-      <w:proofErr w:type="gramEnd"/>
-      <w:r>
-        <w:t xml:space="preserve"> une </w:t>
-      </w:r>
-      <w:r>
-        <w:rPr>
-          <w:rStyle w:val="lev"/>
-          <w:rFonts w:eastAsiaTheme="majorEastAsia"/>
-        </w:rPr>
-        <w:t>requête POST JSON</w:t>
-      </w:r>
-      <w:r>
-        <w:t xml:space="preserve"> envoyée à l’</w:t>
-      </w:r>
-      <w:r>
-        <w:rPr>
-          <w:rStyle w:val="lev"/>
-          <w:rFonts w:eastAsiaTheme="majorEastAsia"/>
-        </w:rPr>
-        <w:t>API Flask</w:t>
-      </w:r>
-      <w:r>
-        <w:t>,</w:t>
-      </w:r>
-    </w:p>
-    <w:p>
-      <w:pPr>
-        <w:pStyle w:val="NormalWeb"/>
-        <w:numPr>
-          <w:ilvl w:val="0"/>
-          <w:numId w:val="23"/>
-        </w:numPr>
-      </w:pPr>
-      <w:proofErr w:type="gramStart"/>
-      <w:r>
-        <w:t>ou</w:t>
-      </w:r>
-      <w:proofErr w:type="gramEnd"/>
-      <w:r>
-        <w:t xml:space="preserve"> visuellement à travers le </w:t>
-      </w:r>
-      <w:proofErr w:type="spellStart"/>
-      <w:r>
-        <w:rPr>
-          <w:rStyle w:val="lev"/>
-          <w:rFonts w:eastAsiaTheme="majorEastAsia"/>
-        </w:rPr>
-        <w:t>dashboard</w:t>
-      </w:r>
-      <w:proofErr w:type="spellEnd"/>
-      <w:r>
-        <w:rPr>
-          <w:rStyle w:val="lev"/>
-          <w:rFonts w:eastAsiaTheme="majorEastAsia"/>
-        </w:rPr>
-        <w:t xml:space="preserve"> Dash</w:t>
-      </w:r>
-      <w:r>
-        <w:t>.</w:t>
-      </w:r>
-    </w:p>
-    <w:p>
-      <w:pPr>
-        <w:pStyle w:val="Titre4"/>
-      </w:pPr>
-      <w:r>
-        <w:rPr>
-          <w:rFonts w:ascii="Apple Color Emoji" w:hAnsi="Apple Color Emoji" w:cs="Apple Color Emoji"/>
-        </w:rPr>
-        <w:t>💾</w:t>
-      </w:r>
-      <w:r>
-        <w:t xml:space="preserve"> Sauvegarde du modèle</w:t>
-      </w:r>
-    </w:p>
-    <w:p>
-      <w:pPr>
-        <w:pStyle w:val="NormalWeb"/>
-      </w:pPr>
-      <w:r>
-        <w:t xml:space="preserve">Le modèle entraîné est sauvegardé avec </w:t>
-      </w:r>
-      <w:proofErr w:type="spellStart"/>
-      <w:r>
-        <w:rPr>
-          <w:rStyle w:val="CodeHTML"/>
-          <w:rFonts w:eastAsiaTheme="majorEastAsia"/>
-        </w:rPr>
-        <w:t>joblib</w:t>
-      </w:r>
-      <w:proofErr w:type="spellEnd"/>
-      <w:r>
-        <w:t xml:space="preserve"> dans le dossier </w:t>
-      </w:r>
-      <w:proofErr w:type="spellStart"/>
-      <w:r>
-        <w:rPr>
-          <w:rStyle w:val="CodeHTML"/>
-          <w:rFonts w:eastAsiaTheme="majorEastAsia"/>
-        </w:rPr>
-        <w:t>models</w:t>
-      </w:r>
-      <w:proofErr w:type="spellEnd"/>
-      <w:r>
-        <w:rPr>
-          <w:rStyle w:val="CodeHTML"/>
-          <w:rFonts w:eastAsiaTheme="majorEastAsia"/>
-        </w:rPr>
-        <w:t>/</w:t>
-      </w:r>
-      <w:proofErr w:type="spellStart"/>
-      <w:r>
-        <w:rPr>
-          <w:rStyle w:val="CodeHTML"/>
-          <w:rFonts w:eastAsiaTheme="majorEastAsia"/>
-        </w:rPr>
-        <w:t>model.pkl</w:t>
-      </w:r>
-      <w:proofErr w:type="spellEnd"/>
-      <w:r>
-        <w:t xml:space="preserve"> pour une réutilisation immédiate via API ou </w:t>
-      </w:r>
-      <w:proofErr w:type="spellStart"/>
-      <w:r>
-        <w:t>dashboard</w:t>
-      </w:r>
-      <w:proofErr w:type="spellEnd"/>
-      <w:r>
-        <w:t>.</w:t>
-      </w:r>
-    </w:p>
-    <w:p>
-      <w:pPr>
-        <w:pStyle w:val="Titre1"/>
-        <w:rPr>
-          <w:sz w:val="36"/>
-          <w:szCs w:val="36"/>
-        </w:rPr>
-      </w:pPr>
-      <w:r>
-        <w:rPr>
-          <w:sz w:val="36"/>
-          <w:szCs w:val="36"/>
-        </w:rPr>
-        <w:t>Tests, validation et mise en production</w:t>
-      </w:r>
-    </w:p>
-    <w:p>
-      <w:pPr>
-        <w:pStyle w:val="Titre4"/>
-      </w:pPr>
-      <w:r>
-        <w:rPr>
-          <w:rFonts w:ascii="Apple Color Emoji" w:hAnsi="Apple Color Emoji" w:cs="Apple Color Emoji"/>
-        </w:rPr>
-        <w:t>✅</w:t>
-      </w:r>
-      <w:r>
-        <w:t xml:space="preserve"> Méthodologie de test</w:t>
-      </w:r>
-    </w:p>
-    <w:p>
-      <w:pPr>
-        <w:pStyle w:val="NormalWeb"/>
-      </w:pPr>
-      <w:r>
-        <w:t>Différentes stratégies ont été mises en place pour valider la solution :</w:t>
-      </w:r>
-    </w:p>
-    <w:p>
-      <w:pPr>
-        <w:pStyle w:val="NormalWeb"/>
-        <w:numPr>
-          <w:ilvl w:val="0"/>
-          <w:numId w:val="24"/>
-        </w:numPr>
-      </w:pPr>
-      <w:r>
-        <w:rPr>
-          <w:rStyle w:val="lev"/>
-          <w:rFonts w:eastAsiaTheme="majorEastAsia"/>
-        </w:rPr>
-        <w:t>Découpage des données</w:t>
-      </w:r>
-      <w:r>
-        <w:t xml:space="preserve"> : séparation des jeux d'entraînement et de test (80/20)</w:t>
-      </w:r>
-    </w:p>
-    <w:p>
-      <w:pPr>
-        <w:pStyle w:val="NormalWeb"/>
-        <w:numPr>
-          <w:ilvl w:val="0"/>
-          <w:numId w:val="24"/>
-        </w:numPr>
-      </w:pPr>
-      <w:r>
-        <w:rPr>
-          <w:rStyle w:val="lev"/>
-          <w:rFonts w:eastAsiaTheme="majorEastAsia"/>
-        </w:rPr>
-        <w:t>Métriques de performance</w:t>
-      </w:r>
-      <w:r>
-        <w:t xml:space="preserve"> :</w:t>
-      </w:r>
-    </w:p>
-    <w:p>
-      <w:pPr>
-        <w:pStyle w:val="NormalWeb"/>
-        <w:numPr>
-          <w:ilvl w:val="1"/>
-          <w:numId w:val="24"/>
-        </w:numPr>
-      </w:pPr>
-      <w:r>
-        <w:rPr>
-          <w:rStyle w:val="Accentuation"/>
-          <w:rFonts w:eastAsiaTheme="majorEastAsia"/>
-        </w:rPr>
-        <w:t>RMSE</w:t>
-      </w:r>
-      <w:r>
-        <w:t xml:space="preserve"> : pour mesurer l'erreur entre la prédiction et la RUL réelle</w:t>
-      </w:r>
-    </w:p>
-    <w:p>
-      <w:pPr>
-        <w:pStyle w:val="NormalWeb"/>
-        <w:numPr>
-          <w:ilvl w:val="1"/>
-          <w:numId w:val="24"/>
-        </w:numPr>
-      </w:pPr>
-      <w:r>
-        <w:rPr>
-          <w:rStyle w:val="Accentuation"/>
-          <w:rFonts w:eastAsiaTheme="majorEastAsia"/>
-        </w:rPr>
-        <w:t>MAE</w:t>
-      </w:r>
-      <w:r>
-        <w:t xml:space="preserve"> : moyenne des écarts absolus</w:t>
-      </w:r>
-    </w:p>
-    <w:p>
-      <w:pPr>
-        <w:pStyle w:val="NormalWeb"/>
-        <w:numPr>
-          <w:ilvl w:val="0"/>
-          <w:numId w:val="24"/>
-        </w:numPr>
-      </w:pPr>
-      <w:r>
-        <w:rPr>
-          <w:rStyle w:val="lev"/>
-          <w:rFonts w:eastAsiaTheme="majorEastAsia"/>
-        </w:rPr>
-        <w:t>Validation visuelle</w:t>
-      </w:r>
-      <w:r>
-        <w:t xml:space="preserve"> : à travers le </w:t>
-      </w:r>
-      <w:proofErr w:type="spellStart"/>
-      <w:r>
-        <w:t>dashboard</w:t>
-      </w:r>
-      <w:proofErr w:type="spellEnd"/>
-      <w:r>
-        <w:t>, visualisation des prédictions par moteur</w:t>
-      </w:r>
-    </w:p>
-    <w:p>
-      <w:pPr>
-        <w:pStyle w:val="Titre4"/>
-      </w:pPr>
-      <w:r>
-        <w:rPr>
-          <w:rFonts w:ascii="Apple Color Emoji" w:hAnsi="Apple Color Emoji" w:cs="Apple Color Emoji"/>
-        </w:rPr>
-        <w:t>📈</w:t>
-      </w:r>
-      <w:r>
-        <w:t xml:space="preserve"> Résultats obtenus</w:t>
-      </w:r>
-    </w:p>
-    <w:p>
-      <w:pPr>
-        <w:pStyle w:val="NormalWeb"/>
-      </w:pPr>
-      <w:r>
-        <w:t xml:space="preserve">L'entraînement du modèle </w:t>
-      </w:r>
-      <w:proofErr w:type="spellStart"/>
-      <w:r>
-        <w:rPr>
-          <w:rStyle w:val="CodeHTML"/>
-          <w:rFonts w:eastAsiaTheme="majorEastAsia"/>
-        </w:rPr>
-        <w:t>RandomForestRegressor</w:t>
-      </w:r>
-      <w:proofErr w:type="spellEnd"/>
-      <w:r>
-        <w:t xml:space="preserve"> a permis d'obtenir :</w:t>
-      </w:r>
-    </w:p>
-    <w:p>
-      <w:pPr>
-        <w:pStyle w:val="NormalWeb"/>
-        <w:numPr>
-          <w:ilvl w:val="0"/>
-          <w:numId w:val="25"/>
-        </w:numPr>
-      </w:pPr>
-      <w:r>
-        <w:t xml:space="preserve">RMSE : environ </w:t>
-      </w:r>
-      <w:r>
-        <w:rPr>
-          <w:rStyle w:val="lev"/>
-          <w:rFonts w:eastAsiaTheme="majorEastAsia"/>
-        </w:rPr>
-        <w:t>18.4</w:t>
-      </w:r>
-    </w:p>
-    <w:p>
-      <w:pPr>
-        <w:pStyle w:val="NormalWeb"/>
-        <w:numPr>
-          <w:ilvl w:val="0"/>
-          <w:numId w:val="25"/>
-        </w:numPr>
-      </w:pPr>
-      <w:r>
-        <w:t xml:space="preserve">MAE : environ </w:t>
-      </w:r>
-      <w:r>
-        <w:rPr>
-          <w:rStyle w:val="lev"/>
-          <w:rFonts w:eastAsiaTheme="majorEastAsia"/>
-        </w:rPr>
-        <w:t>13.2</w:t>
-      </w:r>
-      <w:r>
-        <w:br/>
-        <w:t>(ces valeurs sont indicatives, à ajuster selon ton vrai résultat)</w:t>
-      </w:r>
-    </w:p>
-    <w:p>
-      <w:pPr>
-        <w:pStyle w:val="NormalWeb"/>
-      </w:pPr>
-      <w:r>
-        <w:lastRenderedPageBreak/>
-        <w:t>Les performances sont satisfaisantes pour une première itération et montrent une capacité du modèle à anticiper la défaillance des moteurs avec une marge d’erreur acceptable.</w:t>
-      </w:r>
-    </w:p>
-    <w:p>
-      <w:pPr>
-        <w:pStyle w:val="Titre4"/>
-      </w:pPr>
-      <w:r>
-        <w:rPr>
-          <w:rFonts w:ascii="Apple Color Emoji" w:hAnsi="Apple Color Emoji" w:cs="Apple Color Emoji"/>
-        </w:rPr>
-        <w:t>🧪</w:t>
-      </w:r>
-      <w:r>
-        <w:t xml:space="preserve"> Test de l’API</w:t>
-      </w:r>
-    </w:p>
-    <w:p>
-      <w:pPr>
-        <w:pStyle w:val="NormalWeb"/>
-      </w:pPr>
-      <w:r>
-        <w:t xml:space="preserve">Une fois le modèle sauvegardé, une </w:t>
-      </w:r>
-      <w:r>
-        <w:rPr>
-          <w:rStyle w:val="lev"/>
-          <w:rFonts w:eastAsiaTheme="majorEastAsia"/>
-        </w:rPr>
-        <w:t>API Flask</w:t>
-      </w:r>
-      <w:r>
-        <w:t xml:space="preserve"> a été déployée localement pour effectuer des tests :</w:t>
-      </w:r>
-    </w:p>
-    <w:p>
-      <w:pPr>
-        <w:pStyle w:val="NormalWeb"/>
-        <w:numPr>
-          <w:ilvl w:val="0"/>
-          <w:numId w:val="26"/>
-        </w:numPr>
-      </w:pPr>
-      <w:r>
-        <w:t xml:space="preserve">Exemple de requête POST envoyée avec </w:t>
-      </w:r>
-      <w:proofErr w:type="spellStart"/>
-      <w:r>
-        <w:rPr>
-          <w:rStyle w:val="CodeHTML"/>
-          <w:rFonts w:eastAsiaTheme="majorEastAsia"/>
-        </w:rPr>
-        <w:t>curl</w:t>
-      </w:r>
-      <w:proofErr w:type="spellEnd"/>
-      <w:r>
-        <w:t xml:space="preserve"> ou via Postman</w:t>
-      </w:r>
-    </w:p>
-    <w:p>
-      <w:pPr>
-        <w:pStyle w:val="NormalWeb"/>
-        <w:numPr>
-          <w:ilvl w:val="0"/>
-          <w:numId w:val="26"/>
-        </w:numPr>
-      </w:pPr>
-      <w:r>
-        <w:t>Réponse JSON contenant la prédiction du RUL</w:t>
-      </w:r>
-    </w:p>
-    <w:p>
-      <w:pPr>
-        <w:pStyle w:val="NormalWeb"/>
-      </w:pPr>
-      <w:r>
-        <w:rPr>
-          <w:noProof/>
-          <w14:ligatures w14:val="standard"/>
-        </w:rPr>
-        <w:drawing>
-          <wp:inline distT="0" distB="0" distL="0" distR="0" wp14:anchorId="09A6CDA2" wp14:editId="7B04E855">
-            <wp:extent cx="5168900" cy="3150819"/>
-            <wp:effectExtent l="0" t="0" r="0" b="0"/>
-            <wp:docPr id="1489070616" name="Image 3" descr="Une image contenant texte, capture d’écran, logiciel, Logiciel multimédia&#10;&#10;Le contenu généré par l’IA peut être incorrect."/>
-            <wp:cNvGraphicFramePr>
-              <a:graphicFrameLocks xmlns:a="http://schemas.openxmlformats.org/drawingml/2006/main" noChangeAspect="1"/>
-            </wp:cNvGraphicFramePr>
-            <a:graphic xmlns:a="http://schemas.openxmlformats.org/drawingml/2006/main">
-              <a:graphicData uri="http://schemas.openxmlformats.org/drawingml/2006/picture">
-                <pic:pic xmlns:pic="http://schemas.openxmlformats.org/drawingml/2006/picture">
-                  <pic:nvPicPr>
-                    <pic:cNvPr id="1489070616" name="Image 3" descr="Une image contenant texte, capture d’écran, logiciel, Logiciel multimédia&#10;&#10;Le contenu généré par l’IA peut être incorrect."/>
-                    <pic:cNvPicPr/>
-                  </pic:nvPicPr>
-                  <pic:blipFill>
-                    <a:blip r:embed="rId13"/>
-                    <a:stretch>
-                      <a:fillRect/>
-                    </a:stretch>
-                  </pic:blipFill>
-                  <pic:spPr>
-                    <a:xfrm>
-                      <a:off x="0" y="0"/>
-                      <a:ext cx="5179875" cy="3157509"/>
-                    </a:xfrm>
-                    <a:prstGeom prst="rect">
-                      <a:avLst/>
-                    </a:prstGeom>
-                  </pic:spPr>
-                </pic:pic>
-              </a:graphicData>
-            </a:graphic>
-          </wp:inline>
-        </w:drawing>
-      </w:r>
-    </w:p>
-    <w:p>
-      <w:pPr>
-        <w:pStyle w:val="Titre4"/>
-      </w:pPr>
-      <w:r>
-        <w:rPr>
-          <w:rFonts w:ascii="Apple Color Emoji" w:hAnsi="Apple Color Emoji" w:cs="Apple Color Emoji"/>
-        </w:rPr>
-        <w:t>🧪</w:t>
-      </w:r>
-      <w:r>
-        <w:t xml:space="preserve"> Test du Dashboard</w:t>
-      </w:r>
-    </w:p>
-    <w:p>
-      <w:pPr>
-        <w:pStyle w:val="NormalWeb"/>
-      </w:pPr>
-      <w:r>
-        <w:t xml:space="preserve">Le </w:t>
-      </w:r>
-      <w:proofErr w:type="spellStart"/>
-      <w:r>
-        <w:rPr>
-          <w:rStyle w:val="lev"/>
-          <w:rFonts w:eastAsiaTheme="majorEastAsia"/>
-        </w:rPr>
-        <w:t>dashboard</w:t>
-      </w:r>
-      <w:proofErr w:type="spellEnd"/>
-      <w:r>
-        <w:rPr>
-          <w:rStyle w:val="lev"/>
-          <w:rFonts w:eastAsiaTheme="majorEastAsia"/>
-        </w:rPr>
-        <w:t xml:space="preserve"> Dash</w:t>
-      </w:r>
-      <w:r>
-        <w:t xml:space="preserve"> a été testé sur différents fichiers CSV pour :</w:t>
-      </w:r>
-    </w:p>
-    <w:p>
-      <w:pPr>
-        <w:pStyle w:val="NormalWeb"/>
-        <w:numPr>
-          <w:ilvl w:val="0"/>
-          <w:numId w:val="27"/>
-        </w:numPr>
-      </w:pPr>
-      <w:r>
-        <w:t>Visualiser le cycle de vie de chaque moteur</w:t>
-      </w:r>
-    </w:p>
-    <w:p>
-      <w:pPr>
-        <w:pStyle w:val="NormalWeb"/>
-        <w:numPr>
-          <w:ilvl w:val="0"/>
-          <w:numId w:val="27"/>
-        </w:numPr>
-      </w:pPr>
-      <w:r>
-        <w:t>Comparer les prédictions vs réalité</w:t>
-      </w:r>
-    </w:p>
-    <w:p>
-      <w:pPr>
-        <w:pStyle w:val="NormalWeb"/>
-        <w:numPr>
-          <w:ilvl w:val="0"/>
-          <w:numId w:val="27"/>
-        </w:numPr>
-      </w:pPr>
-      <w:r>
-        <w:t>Offrir une interface claire pour les utilisateurs non techniques</w:t>
-      </w:r>
-    </w:p>
-    <w:p>
-      <w:pPr>
-        <w:pStyle w:val="NormalWeb"/>
-      </w:pPr>
-      <w:r>
-        <w:rPr>
-          <w:noProof/>
-          <w14:ligatures w14:val="standard"/>
-        </w:rPr>
-        <w:drawing>
-          <wp:inline distT="0" distB="0" distL="0" distR="0" wp14:anchorId="591F0C73" wp14:editId="197486C5">
-            <wp:extent cx="5731510" cy="1938655"/>
-            <wp:effectExtent l="0" t="0" r="0" b="4445"/>
-            <wp:docPr id="297959057" name="Image 4" descr="Une image contenant Tracé, ligne, diagramme, Police&#10;&#10;Le contenu généré par l’IA peut être incorrect."/>
-            <wp:cNvGraphicFramePr>
-              <a:graphicFrameLocks xmlns:a="http://schemas.openxmlformats.org/drawingml/2006/main" noChangeAspect="1"/>
-            </wp:cNvGraphicFramePr>
-            <a:graphic xmlns:a="http://schemas.openxmlformats.org/drawingml/2006/main">
-              <a:graphicData uri="http://schemas.openxmlformats.org/drawingml/2006/picture">
-                <pic:pic xmlns:pic="http://schemas.openxmlformats.org/drawingml/2006/picture">
-                  <pic:nvPicPr>
-                    <pic:cNvPr id="297959057" name="Image 4" descr="Une image contenant Tracé, ligne, diagramme, Police&#10;&#10;Le contenu généré par l’IA peut être incorrect."/>
-                    <pic:cNvPicPr/>
-                  </pic:nvPicPr>
-                  <pic:blipFill>
-                    <a:blip r:embed="rId14"/>
-                    <a:stretch>
-                      <a:fillRect/>
-                    </a:stretch>
-                  </pic:blipFill>
-                  <pic:spPr>
-                    <a:xfrm>
-                      <a:off x="0" y="0"/>
-                      <a:ext cx="5731510" cy="1938655"/>
-                    </a:xfrm>
-                    <a:prstGeom prst="rect">
-                      <a:avLst/>
-                    </a:prstGeom>
-                  </pic:spPr>
-                </pic:pic>
-              </a:graphicData>
-            </a:graphic>
-          </wp:inline>
-        </w:drawing>
+        <w:t xml:space="preserve"> et pourrait être appliqué à des cas concrets liés à la santé des équipements, la fiabilité industrielle ou la maintenance intelligente.</w:t>
       </w:r>
     </w:p>
     <w:p>
@@ -3506,527 +368,7 @@
           <w14:ligatures w14:val="none"/>
         </w:rPr>
       </w:pPr>
-    </w:p>
-    <w:p>
-      <w:pPr>
-        <w:pStyle w:val="Titre4"/>
-      </w:pPr>
       <w:r>
-        <w:rPr>
-          <w:rFonts w:ascii="Apple Color Emoji" w:hAnsi="Apple Color Emoji" w:cs="Apple Color Emoji"/>
-        </w:rPr>
-        <w:t>🚀</w:t>
-      </w:r>
-      <w:r>
-        <w:t xml:space="preserve"> Mise en production locale</w:t>
-      </w:r>
-    </w:p>
-    <w:p>
-      <w:pPr>
-        <w:pStyle w:val="NormalWeb"/>
-      </w:pPr>
-      <w:r>
-        <w:t>Le projet est utilisable en local via :</w:t>
-      </w:r>
-    </w:p>
-    <w:p>
-      <w:pPr>
-        <w:pStyle w:val="Coordonnes"/>
-        <w:ind w:left="0"/>
-        <w:jc w:val="left"/>
-      </w:pPr>
-      <w:r>
-        <w:drawing>
-          <wp:inline distT="0" distB="0" distL="0" distR="0" wp14:anchorId="1F7D48C8" wp14:editId="51313A22">
-            <wp:extent cx="5731510" cy="1106805"/>
-            <wp:effectExtent l="0" t="0" r="0" b="0"/>
-            <wp:docPr id="1040644097" name="Image 1" descr="Une image contenant texte, reçu, blanc, capture d’écran&#10;&#10;Le contenu généré par l’IA peut être incorrect."/>
-            <wp:cNvGraphicFramePr>
-              <a:graphicFrameLocks xmlns:a="http://schemas.openxmlformats.org/drawingml/2006/main" noChangeAspect="1"/>
-            </wp:cNvGraphicFramePr>
-            <a:graphic xmlns:a="http://schemas.openxmlformats.org/drawingml/2006/main">
-              <a:graphicData uri="http://schemas.openxmlformats.org/drawingml/2006/picture">
-                <pic:pic xmlns:pic="http://schemas.openxmlformats.org/drawingml/2006/picture">
-                  <pic:nvPicPr>
-                    <pic:cNvPr id="1040644097" name="Image 1" descr="Une image contenant texte, reçu, blanc, capture d’écran&#10;&#10;Le contenu généré par l’IA peut être incorrect."/>
-                    <pic:cNvPicPr/>
-                  </pic:nvPicPr>
-                  <pic:blipFill>
-                    <a:blip r:embed="rId15"/>
-                    <a:stretch>
-                      <a:fillRect/>
-                    </a:stretch>
-                  </pic:blipFill>
-                  <pic:spPr>
-                    <a:xfrm>
-                      <a:off x="0" y="0"/>
-                      <a:ext cx="5731510" cy="1106805"/>
-                    </a:xfrm>
-                    <a:prstGeom prst="rect">
-                      <a:avLst/>
-                    </a:prstGeom>
-                  </pic:spPr>
-                </pic:pic>
-              </a:graphicData>
-            </a:graphic>
-          </wp:inline>
-        </w:drawing>
-      </w:r>
-    </w:p>
-    <w:p>
-      <w:pPr>
-        <w:pStyle w:val="Coordonnes"/>
-        <w:ind w:left="0"/>
-        <w:jc w:val="left"/>
-      </w:pPr>
-    </w:p>
-    <w:p>
-      <w:pPr>
-        <w:pStyle w:val="Coordonnes"/>
-        <w:ind w:left="0"/>
-        <w:jc w:val="left"/>
-      </w:pPr>
-      <w:r>
-        <w:t>La prochaine étape potentielle serait un déploiement sur un serveur (type Heroku, Azure, etc.) pour rendre la solution accessible à distance.</w:t>
-      </w:r>
-    </w:p>
-    <w:p>
-      <w:pPr>
-        <w:pStyle w:val="Coordonnes"/>
-        <w:ind w:left="0"/>
-        <w:jc w:val="left"/>
-      </w:pPr>
-    </w:p>
-    <w:p>
-      <w:pPr>
-        <w:pStyle w:val="Titre1"/>
-        <w:rPr>
-          <w:sz w:val="36"/>
-          <w:szCs w:val="36"/>
-        </w:rPr>
-      </w:pPr>
-      <w:r>
-        <w:rPr>
-          <w:rStyle w:val="lev"/>
-          <w:b w:val="0"/>
-          <w:bCs w:val="0"/>
-          <w:sz w:val="36"/>
-          <w:szCs w:val="36"/>
-        </w:rPr>
-        <w:t>8. Évaluation de l’IA déployée</w:t>
-      </w:r>
-    </w:p>
-    <w:p>
-      <w:pPr>
-        <w:pStyle w:val="Titre4"/>
-      </w:pPr>
-      <w:r>
-        <w:rPr>
-          <w:rFonts w:ascii="Apple Color Emoji" w:hAnsi="Apple Color Emoji" w:cs="Apple Color Emoji"/>
-        </w:rPr>
-        <w:t>🧠</w:t>
-      </w:r>
-      <w:r>
-        <w:t xml:space="preserve"> 8.1 Résultats techniques</w:t>
-      </w:r>
-    </w:p>
-    <w:p>
-      <w:pPr>
-        <w:pStyle w:val="NormalWeb"/>
-      </w:pPr>
-      <w:r>
-        <w:t xml:space="preserve">Le modèle entraîné est un </w:t>
-      </w:r>
-      <w:proofErr w:type="spellStart"/>
-      <w:r>
-        <w:rPr>
-          <w:rStyle w:val="CodeHTML"/>
-          <w:rFonts w:eastAsiaTheme="majorEastAsia"/>
-        </w:rPr>
-        <w:t>RandomForestRegressor</w:t>
-      </w:r>
-      <w:proofErr w:type="spellEnd"/>
-      <w:r>
-        <w:t>, évalué avec les métriques suivantes :</w:t>
-      </w:r>
-    </w:p>
-    <w:p>
-      <w:pPr>
-        <w:pStyle w:val="NormalWeb"/>
-        <w:numPr>
-          <w:ilvl w:val="0"/>
-          <w:numId w:val="28"/>
-        </w:numPr>
-      </w:pPr>
-      <w:r>
-        <w:rPr>
-          <w:rStyle w:val="lev"/>
-          <w:rFonts w:eastAsiaTheme="majorEastAsia"/>
-        </w:rPr>
-        <w:t>MAE (</w:t>
-      </w:r>
-      <w:proofErr w:type="spellStart"/>
-      <w:r>
-        <w:rPr>
-          <w:rStyle w:val="lev"/>
-          <w:rFonts w:eastAsiaTheme="majorEastAsia"/>
-        </w:rPr>
-        <w:t>Mean</w:t>
-      </w:r>
-      <w:proofErr w:type="spellEnd"/>
-      <w:r>
-        <w:rPr>
-          <w:rStyle w:val="lev"/>
-          <w:rFonts w:eastAsiaTheme="majorEastAsia"/>
-        </w:rPr>
-        <w:t xml:space="preserve"> </w:t>
-      </w:r>
-      <w:proofErr w:type="spellStart"/>
-      <w:r>
-        <w:rPr>
-          <w:rStyle w:val="lev"/>
-          <w:rFonts w:eastAsiaTheme="majorEastAsia"/>
-        </w:rPr>
-        <w:t>Absolute</w:t>
-      </w:r>
-      <w:proofErr w:type="spellEnd"/>
-      <w:r>
-        <w:rPr>
-          <w:rStyle w:val="lev"/>
-          <w:rFonts w:eastAsiaTheme="majorEastAsia"/>
-        </w:rPr>
-        <w:t xml:space="preserve"> </w:t>
-      </w:r>
-      <w:proofErr w:type="spellStart"/>
-      <w:r>
-        <w:rPr>
-          <w:rStyle w:val="lev"/>
-          <w:rFonts w:eastAsiaTheme="majorEastAsia"/>
-        </w:rPr>
-        <w:t>Error</w:t>
-      </w:r>
-      <w:proofErr w:type="spellEnd"/>
-      <w:r>
-        <w:rPr>
-          <w:rStyle w:val="lev"/>
-          <w:rFonts w:eastAsiaTheme="majorEastAsia"/>
-        </w:rPr>
-        <w:t>)</w:t>
-      </w:r>
-      <w:r>
-        <w:t xml:space="preserve"> : </w:t>
-      </w:r>
-      <w:r>
-        <w:rPr>
-          <w:rStyle w:val="CodeHTML"/>
-          <w:rFonts w:eastAsiaTheme="majorEastAsia"/>
-        </w:rPr>
-        <w:t>...</w:t>
-      </w:r>
-      <w:r>
-        <w:t xml:space="preserve"> cycles</w:t>
-      </w:r>
-    </w:p>
-    <w:p>
-      <w:pPr>
-        <w:pStyle w:val="NormalWeb"/>
-        <w:numPr>
-          <w:ilvl w:val="0"/>
-          <w:numId w:val="28"/>
-        </w:numPr>
-      </w:pPr>
-      <w:r>
-        <w:rPr>
-          <w:rStyle w:val="lev"/>
-          <w:rFonts w:eastAsiaTheme="majorEastAsia"/>
-        </w:rPr>
-        <w:t xml:space="preserve">RMSE (Root </w:t>
-      </w:r>
-      <w:proofErr w:type="spellStart"/>
-      <w:r>
-        <w:rPr>
-          <w:rStyle w:val="lev"/>
-          <w:rFonts w:eastAsiaTheme="majorEastAsia"/>
-        </w:rPr>
-        <w:t>Mean</w:t>
-      </w:r>
-      <w:proofErr w:type="spellEnd"/>
-      <w:r>
-        <w:rPr>
-          <w:rStyle w:val="lev"/>
-          <w:rFonts w:eastAsiaTheme="majorEastAsia"/>
-        </w:rPr>
-        <w:t xml:space="preserve"> </w:t>
-      </w:r>
-      <w:proofErr w:type="spellStart"/>
-      <w:r>
-        <w:rPr>
-          <w:rStyle w:val="lev"/>
-          <w:rFonts w:eastAsiaTheme="majorEastAsia"/>
-        </w:rPr>
-        <w:t>Squared</w:t>
-      </w:r>
-      <w:proofErr w:type="spellEnd"/>
-      <w:r>
-        <w:rPr>
-          <w:rStyle w:val="lev"/>
-          <w:rFonts w:eastAsiaTheme="majorEastAsia"/>
-        </w:rPr>
-        <w:t xml:space="preserve"> </w:t>
-      </w:r>
-      <w:proofErr w:type="spellStart"/>
-      <w:r>
-        <w:rPr>
-          <w:rStyle w:val="lev"/>
-          <w:rFonts w:eastAsiaTheme="majorEastAsia"/>
-        </w:rPr>
-        <w:t>Error</w:t>
-      </w:r>
-      <w:proofErr w:type="spellEnd"/>
-      <w:r>
-        <w:rPr>
-          <w:rStyle w:val="lev"/>
-          <w:rFonts w:eastAsiaTheme="majorEastAsia"/>
-        </w:rPr>
-        <w:t>)</w:t>
-      </w:r>
-      <w:r>
-        <w:t xml:space="preserve"> : </w:t>
-      </w:r>
-      <w:r>
-        <w:rPr>
-          <w:rStyle w:val="CodeHTML"/>
-          <w:rFonts w:eastAsiaTheme="majorEastAsia"/>
-        </w:rPr>
-        <w:t>...</w:t>
-      </w:r>
-      <w:r>
-        <w:t xml:space="preserve"> cycles</w:t>
-      </w:r>
-    </w:p>
-    <w:p>
-      <w:pPr>
-        <w:pStyle w:val="NormalWeb"/>
-        <w:numPr>
-          <w:ilvl w:val="0"/>
-          <w:numId w:val="28"/>
-        </w:numPr>
-      </w:pPr>
-      <w:r>
-        <w:rPr>
-          <w:rStyle w:val="lev"/>
-          <w:rFonts w:eastAsiaTheme="majorEastAsia"/>
-        </w:rPr>
-        <w:t>R² Score</w:t>
-      </w:r>
-      <w:r>
-        <w:t xml:space="preserve"> : </w:t>
-      </w:r>
-      <w:r>
-        <w:rPr>
-          <w:rStyle w:val="CodeHTML"/>
-          <w:rFonts w:eastAsiaTheme="majorEastAsia"/>
-        </w:rPr>
-        <w:t>...</w:t>
-      </w:r>
-    </w:p>
-    <w:p>
-      <w:pPr>
-        <w:pStyle w:val="NormalWeb"/>
-      </w:pPr>
-      <w:r>
-        <w:t xml:space="preserve">Ces résultats indiquent une </w:t>
-      </w:r>
-      <w:r>
-        <w:rPr>
-          <w:rStyle w:val="lev"/>
-          <w:rFonts w:eastAsiaTheme="majorEastAsia"/>
-        </w:rPr>
-        <w:t>bonne capacité de prédiction</w:t>
-      </w:r>
-      <w:r>
-        <w:t xml:space="preserve"> du nombre de cycles restants avant la panne, en particulier pour les moteurs ayant des dégradations progressives.</w:t>
-      </w:r>
-    </w:p>
-    <w:p>
-      <w:pPr>
-        <w:pStyle w:val="NormalWeb"/>
-      </w:pPr>
-      <w:r>
-        <w:rPr>
-          <w:rStyle w:val="Accentuation"/>
-          <w:rFonts w:eastAsiaTheme="majorEastAsia"/>
-        </w:rPr>
-        <w:t>(</w:t>
-      </w:r>
-      <w:r>
-        <w:rPr>
-          <w:rStyle w:val="Accentuation"/>
-          <w:rFonts w:ascii="Apple Color Emoji" w:eastAsiaTheme="majorEastAsia" w:hAnsi="Apple Color Emoji" w:cs="Apple Color Emoji"/>
-        </w:rPr>
-        <w:t>🖼️</w:t>
-      </w:r>
-      <w:r>
-        <w:rPr>
-          <w:rStyle w:val="Accentuation"/>
-          <w:rFonts w:eastAsiaTheme="majorEastAsia"/>
-        </w:rPr>
-        <w:t xml:space="preserve"> Capture écran à ajouter : graphe des prédictions vs valeurs réelles)</w:t>
-      </w:r>
-    </w:p>
-    <w:p>
-      <w:r>
-        <w:rPr>
-          <w:noProof/>
-        </w:rPr>
-        <w:pict w14:anchorId="59E74E1E">
-          <v:rect id="_x0000_i1026" alt="" style="width:444.05pt;height:.05pt;mso-width-percent:0;mso-height-percent:0;mso-width-percent:0;mso-height-percent:0" o:hrpct="979" o:hralign="center" o:hrstd="t" o:hr="t" fillcolor="#a0a0a0" stroked="f"/>
-        </w:pict>
-      </w:r>
-    </w:p>
-    <w:p>
-      <w:pPr>
-        <w:pStyle w:val="Titre4"/>
-      </w:pPr>
-      <w:r>
-        <w:rPr>
-          <w:rFonts w:ascii="Apple Color Emoji" w:hAnsi="Apple Color Emoji" w:cs="Apple Color Emoji"/>
-        </w:rPr>
-        <w:t>🧰</w:t>
-      </w:r>
-      <w:r>
-        <w:t xml:space="preserve"> 8.2 Interprétabilité et importance des variables</w:t>
-      </w:r>
-    </w:p>
-    <w:p>
-      <w:pPr>
-        <w:pStyle w:val="NormalWeb"/>
-      </w:pPr>
-      <w:r>
-        <w:t>L’analyse SHAP a permis de visualiser les variables influentes dans la prédiction. Les capteurs les plus significatifs sont :</w:t>
-      </w:r>
-    </w:p>
-    <w:p>
-      <w:pPr>
-        <w:pStyle w:val="NormalWeb"/>
-        <w:numPr>
-          <w:ilvl w:val="0"/>
-          <w:numId w:val="29"/>
-        </w:numPr>
-      </w:pPr>
-      <w:proofErr w:type="gramStart"/>
-      <w:r>
-        <w:rPr>
-          <w:rStyle w:val="CodeHTML"/>
-          <w:rFonts w:eastAsiaTheme="majorEastAsia"/>
-        </w:rPr>
-        <w:t>sensor</w:t>
-      </w:r>
-      <w:proofErr w:type="gramEnd"/>
-      <w:r>
-        <w:rPr>
-          <w:rStyle w:val="CodeHTML"/>
-          <w:rFonts w:eastAsiaTheme="majorEastAsia"/>
-        </w:rPr>
-        <w:t>_2</w:t>
-      </w:r>
-    </w:p>
-    <w:p>
-      <w:pPr>
-        <w:pStyle w:val="NormalWeb"/>
-        <w:numPr>
-          <w:ilvl w:val="0"/>
-          <w:numId w:val="29"/>
-        </w:numPr>
-      </w:pPr>
-      <w:proofErr w:type="gramStart"/>
-      <w:r>
-        <w:rPr>
-          <w:rStyle w:val="CodeHTML"/>
-          <w:rFonts w:eastAsiaTheme="majorEastAsia"/>
-        </w:rPr>
-        <w:t>sensor</w:t>
-      </w:r>
-      <w:proofErr w:type="gramEnd"/>
-      <w:r>
-        <w:rPr>
-          <w:rStyle w:val="CodeHTML"/>
-          <w:rFonts w:eastAsiaTheme="majorEastAsia"/>
-        </w:rPr>
-        <w:t>_3</w:t>
-      </w:r>
-    </w:p>
-    <w:p>
-      <w:pPr>
-        <w:pStyle w:val="NormalWeb"/>
-        <w:numPr>
-          <w:ilvl w:val="0"/>
-          <w:numId w:val="29"/>
-        </w:numPr>
-      </w:pPr>
-      <w:proofErr w:type="gramStart"/>
-      <w:r>
-        <w:rPr>
-          <w:rStyle w:val="CodeHTML"/>
-          <w:rFonts w:eastAsiaTheme="majorEastAsia"/>
-        </w:rPr>
-        <w:t>sensor</w:t>
-      </w:r>
-      <w:proofErr w:type="gramEnd"/>
-      <w:r>
-        <w:rPr>
-          <w:rStyle w:val="CodeHTML"/>
-          <w:rFonts w:eastAsiaTheme="majorEastAsia"/>
-        </w:rPr>
-        <w:t>_11</w:t>
-      </w:r>
-    </w:p>
-    <w:p>
-      <w:pPr>
-        <w:pStyle w:val="NormalWeb"/>
-        <w:numPr>
-          <w:ilvl w:val="0"/>
-          <w:numId w:val="29"/>
-        </w:numPr>
-        <w:rPr>
-          <w:rStyle w:val="CodeHTML"/>
-          <w:rFonts w:eastAsiaTheme="majorEastAsia"/>
-        </w:rPr>
-      </w:pPr>
-      <w:proofErr w:type="gramStart"/>
-      <w:r>
-        <w:rPr>
-          <w:rStyle w:val="CodeHTML"/>
-          <w:rFonts w:eastAsiaTheme="majorEastAsia"/>
-        </w:rPr>
-        <w:t>sensor</w:t>
-      </w:r>
-      <w:proofErr w:type="gramEnd"/>
-      <w:r>
-        <w:rPr>
-          <w:rStyle w:val="CodeHTML"/>
-          <w:rFonts w:eastAsiaTheme="majorEastAsia"/>
-        </w:rPr>
-        <w:t>_15</w:t>
-      </w:r>
-    </w:p>
-    <w:p>
-      <w:pPr>
-        <w:spacing w:after="240" w:line="252" w:lineRule="auto"/>
-        <w:ind w:left="0" w:right="0"/>
-        <w:rPr>
-          <w:rStyle w:val="CodeHTML"/>
-          <w:rFonts w:eastAsiaTheme="majorEastAsia"/>
-          <w:kern w:val="0"/>
-          <w:lang w:eastAsia="fr-FR"/>
-          <w14:ligatures w14:val="none"/>
-        </w:rPr>
-      </w:pPr>
-      <w:r>
-        <w:rPr>
-          <w:rStyle w:val="CodeHTML"/>
-          <w:rFonts w:eastAsiaTheme="majorEastAsia"/>
-        </w:rPr>
         <w:br w:type="page"/>
       </w:r>
     </w:p>
@@ -4034,215 +376,10 @@
       <w:pPr>
         <w:pStyle w:val="NormalWeb"/>
       </w:pPr>
-      <w:r>
-        <w:rPr>
-          <w:noProof/>
-          <w14:ligatures w14:val="standard"/>
-        </w:rPr>
-        <w:lastRenderedPageBreak/>
-        <w:drawing>
-          <wp:inline distT="0" distB="0" distL="0" distR="0" wp14:anchorId="2996E84E" wp14:editId="31CB4598">
-            <wp:extent cx="4430760" cy="5483225"/>
-            <wp:effectExtent l="0" t="0" r="1905" b="3175"/>
-            <wp:docPr id="89651563" name="Image 5" descr="Une image contenant texte, capture d’écran, Police&#10;&#10;Le contenu généré par l’IA peut être incorrect."/>
-            <wp:cNvGraphicFramePr>
-              <a:graphicFrameLocks xmlns:a="http://schemas.openxmlformats.org/drawingml/2006/main" noChangeAspect="1"/>
-            </wp:cNvGraphicFramePr>
-            <a:graphic xmlns:a="http://schemas.openxmlformats.org/drawingml/2006/main">
-              <a:graphicData uri="http://schemas.openxmlformats.org/drawingml/2006/picture">
-                <pic:pic xmlns:pic="http://schemas.openxmlformats.org/drawingml/2006/picture">
-                  <pic:nvPicPr>
-                    <pic:cNvPr id="89651563" name="Image 5" descr="Une image contenant texte, capture d’écran, Police&#10;&#10;Le contenu généré par l’IA peut être incorrect."/>
-                    <pic:cNvPicPr/>
-                  </pic:nvPicPr>
-                  <pic:blipFill>
-                    <a:blip r:embed="rId16"/>
-                    <a:stretch>
-                      <a:fillRect/>
-                    </a:stretch>
-                  </pic:blipFill>
-                  <pic:spPr>
-                    <a:xfrm>
-                      <a:off x="0" y="0"/>
-                      <a:ext cx="4434922" cy="5488376"/>
-                    </a:xfrm>
-                    <a:prstGeom prst="rect">
-                      <a:avLst/>
-                    </a:prstGeom>
-                  </pic:spPr>
-                </pic:pic>
-              </a:graphicData>
-            </a:graphic>
-          </wp:inline>
-        </w:drawing>
-      </w:r>
-    </w:p>
-    <w:p>
-      <w:pPr>
-        <w:pStyle w:val="NormalWeb"/>
-      </w:pPr>
-      <w:r>
-        <w:t>Cela renforce la confiance dans le modèle, en montrant qu’il se base sur des paramètres pertinents liés à l'usure.</w:t>
-      </w:r>
-    </w:p>
-    <w:p>
-      <w:r>
-        <w:rPr>
-          <w:noProof/>
-        </w:rPr>
-        <w:pict w14:anchorId="19ACABE5">
-          <v:rect id="_x0000_i1025" alt="" style="width:444.05pt;height:.05pt;mso-width-percent:0;mso-height-percent:0;mso-width-percent:0;mso-height-percent:0" o:hrpct="979" o:hralign="center" o:hrstd="t" o:hr="t" fillcolor="#a0a0a0" stroked="f"/>
-        </w:pict>
-      </w:r>
-    </w:p>
-    <w:p>
-      <w:pPr>
-        <w:pStyle w:val="Titre4"/>
-      </w:pPr>
-      <w:r>
-        <w:rPr>
-          <w:rFonts w:ascii="Apple Color Emoji" w:hAnsi="Apple Color Emoji" w:cs="Apple Color Emoji"/>
-        </w:rPr>
-        <w:t>🧑</w:t>
-      </w:r>
-      <w:r>
-        <w:t>‍</w:t>
-      </w:r>
-      <w:r>
-        <w:rPr>
-          <w:rFonts w:ascii="Apple Color Emoji" w:hAnsi="Apple Color Emoji" w:cs="Apple Color Emoji"/>
-        </w:rPr>
-        <w:t>💼</w:t>
-      </w:r>
-      <w:r>
-        <w:t xml:space="preserve"> 8.3 Intérêt métier</w:t>
-      </w:r>
-    </w:p>
-    <w:p>
-      <w:pPr>
-        <w:pStyle w:val="NormalWeb"/>
-      </w:pPr>
-      <w:r>
-        <w:t>L’intégration du modèle permet aux techniciens et ingénieurs :</w:t>
-      </w:r>
-    </w:p>
-    <w:p>
-      <w:pPr>
-        <w:pStyle w:val="NormalWeb"/>
-        <w:numPr>
-          <w:ilvl w:val="0"/>
-          <w:numId w:val="30"/>
-        </w:numPr>
-      </w:pPr>
-      <w:proofErr w:type="gramStart"/>
-      <w:r>
-        <w:t>d’</w:t>
-      </w:r>
-      <w:r>
-        <w:rPr>
-          <w:rStyle w:val="lev"/>
-          <w:rFonts w:eastAsiaTheme="majorEastAsia"/>
-        </w:rPr>
-        <w:t>anticiper</w:t>
-      </w:r>
-      <w:proofErr w:type="gramEnd"/>
-      <w:r>
-        <w:rPr>
-          <w:rStyle w:val="lev"/>
-          <w:rFonts w:eastAsiaTheme="majorEastAsia"/>
-        </w:rPr>
-        <w:t xml:space="preserve"> les pannes</w:t>
-      </w:r>
-      <w:r>
-        <w:t xml:space="preserve"> et optimiser les maintenances préventives,</w:t>
-      </w:r>
-    </w:p>
-    <w:p>
-      <w:pPr>
-        <w:pStyle w:val="NormalWeb"/>
-        <w:numPr>
-          <w:ilvl w:val="0"/>
-          <w:numId w:val="30"/>
-        </w:numPr>
-      </w:pPr>
-      <w:proofErr w:type="gramStart"/>
-      <w:r>
-        <w:t>de</w:t>
-      </w:r>
-      <w:proofErr w:type="gramEnd"/>
-      <w:r>
-        <w:t xml:space="preserve"> </w:t>
-      </w:r>
-      <w:r>
-        <w:rPr>
-          <w:rStyle w:val="lev"/>
-          <w:rFonts w:eastAsiaTheme="majorEastAsia"/>
-        </w:rPr>
-        <w:t>réduire les coûts de maintenance</w:t>
-      </w:r>
-      <w:r>
-        <w:t>,</w:t>
-      </w:r>
-    </w:p>
-    <w:p>
-      <w:pPr>
-        <w:pStyle w:val="NormalWeb"/>
-        <w:numPr>
-          <w:ilvl w:val="0"/>
-          <w:numId w:val="30"/>
-        </w:numPr>
-      </w:pPr>
-      <w:proofErr w:type="gramStart"/>
-      <w:r>
-        <w:t>d'</w:t>
-      </w:r>
-      <w:r>
-        <w:rPr>
-          <w:rStyle w:val="lev"/>
-          <w:rFonts w:eastAsiaTheme="majorEastAsia"/>
-        </w:rPr>
-        <w:t>éviter</w:t>
-      </w:r>
-      <w:proofErr w:type="gramEnd"/>
-      <w:r>
-        <w:rPr>
-          <w:rStyle w:val="lev"/>
-          <w:rFonts w:eastAsiaTheme="majorEastAsia"/>
-        </w:rPr>
-        <w:t xml:space="preserve"> les arrêts imprévus</w:t>
-      </w:r>
-      <w:r>
-        <w:t xml:space="preserve"> de machines.</w:t>
-      </w:r>
-    </w:p>
-    <w:p>
-      <w:pPr>
-        <w:pStyle w:val="NormalWeb"/>
-      </w:pPr>
-      <w:r>
-        <w:t xml:space="preserve">Cette IA permettrait un </w:t>
-      </w:r>
-      <w:r>
-        <w:rPr>
-          <w:rStyle w:val="lev"/>
-          <w:rFonts w:eastAsiaTheme="majorEastAsia"/>
-        </w:rPr>
-        <w:t>gain de temps et de sécurité considérable</w:t>
-      </w:r>
-      <w:r>
-        <w:t xml:space="preserve"> dans un contexte industriel réel.</w:t>
-      </w:r>
-    </w:p>
-    <w:p>
-      <w:pPr>
-        <w:pStyle w:val="Coordonnes"/>
-        <w:ind w:left="0"/>
-        <w:jc w:val="left"/>
-      </w:pPr>
     </w:p>
     <w:sectPr>
-      <w:footerReference w:type="default" r:id="rId17"/>
-      <w:headerReference w:type="first" r:id="rId18"/>
+      <w:footerReference w:type="default" r:id="rId9"/>
+      <w:headerReference w:type="first" r:id="rId10"/>
       <w:pgSz w:w="11906" w:h="16838" w:code="9"/>
       <w:pgMar w:top="1440" w:right="1440" w:bottom="1440" w:left="1440" w:header="720" w:footer="720" w:gutter="0"/>
       <w:pgNumType w:start="0"/>
@@ -7771,7 +3908,7 @@
   <w:latentStyles w:defLockedState="0" w:defUIPriority="99" w:defSemiHidden="0" w:defUnhideWhenUsed="0" w:defQFormat="0" w:count="376">
     <w:lsdException w:name="Normal" w:uiPriority="0" w:qFormat="1"/>
     <w:lsdException w:name="heading 1" w:uiPriority="9" w:qFormat="1"/>
-    <w:lsdException w:name="heading 2" w:semiHidden="1" w:uiPriority="0" w:unhideWhenUsed="1" w:qFormat="1"/>
+    <w:lsdException w:name="heading 2" w:semiHidden="1" w:uiPriority="9" w:unhideWhenUsed="1" w:qFormat="1"/>
     <w:lsdException w:name="heading 3" w:semiHidden="1" w:uiPriority="9" w:unhideWhenUsed="1" w:qFormat="1"/>
     <w:lsdException w:name="heading 4" w:semiHidden="1" w:uiPriority="9" w:unhideWhenUsed="1"/>
     <w:lsdException w:name="heading 5" w:semiHidden="1" w:uiPriority="9" w:unhideWhenUsed="1" w:qFormat="1"/>
@@ -8182,7 +4319,7 @@
     <w:basedOn w:val="Normal"/>
     <w:next w:val="Normal"/>
     <w:link w:val="Titre2Car"/>
-    <w:uiPriority w:val="1"/>
+    <w:uiPriority w:val="9"/>
     <w:qFormat/>
     <w:rsid w:val="0013333F"/>
     <w:pPr>
@@ -8415,7 +4552,7 @@
     <w:name w:val="Titre 2 Car"/>
     <w:basedOn w:val="Policepardfaut"/>
     <w:link w:val="Titre2"/>
-    <w:uiPriority w:val="1"/>
+    <w:uiPriority w:val="9"/>
     <w:rsid w:val="0013333F"/>
     <w:rPr>
       <w:rFonts w:asciiTheme="majorHAnsi" w:eastAsiaTheme="majorEastAsia" w:hAnsiTheme="majorHAnsi" w:cstheme="majorBidi"/>
@@ -10522,7 +6659,6 @@
     <w:name w:val="Normal (Web)"/>
     <w:basedOn w:val="Normal"/>
     <w:uiPriority w:val="99"/>
-    <w:semiHidden/>
     <w:unhideWhenUsed/>
     <w:rsid w:val="00956317"/>
     <w:pPr>
@@ -10761,13 +6897,6 @@
     <w:pitch w:val="variable"/>
     <w:sig w:usb0="E0002EFF" w:usb1="C0007843" w:usb2="00000009" w:usb3="00000000" w:csb0="000001FF" w:csb1="00000000"/>
   </w:font>
-  <w:font w:name="Apple Color Emoji">
-    <w:panose1 w:val="00000000000000000000"/>
-    <w:charset w:val="00"/>
-    <w:family w:val="auto"/>
-    <w:pitch w:val="variable"/>
-    <w:sig w:usb0="00000003" w:usb1="18000000" w:usb2="14000000" w:usb3="00000000" w:csb0="00000001" w:csb1="00000000"/>
-  </w:font>
   <w:font w:name="Aptos">
     <w:panose1 w:val="020B0004020202020204"/>
     <w:charset w:val="00"/>
@@ -10803,6 +6932,11 @@
   <w:rsids>
     <w:rsidRoot w:val="00174112"/>
     <w:rsid w:val="00174112"/>
+    <w:rsid w:val="002063C5"/>
+    <w:rsid w:val="00207DC3"/>
+    <w:rsid w:val="006C00B4"/>
+    <w:rsid w:val="008D6609"/>
+    <w:rsid w:val="00B21C12"/>
     <w:rsid w:val="00E76641"/>
   </w:rsids>
   <m:mathPr>
@@ -11254,15 +7388,6 @@
     <w:semiHidden/>
     <w:unhideWhenUsed/>
   </w:style>
-  <w:style w:type="paragraph" w:customStyle="1" w:styleId="F7932F1400F7914A9EA1AC1EBCB50ECF">
-    <w:name w:val="F7932F1400F7914A9EA1AC1EBCB50ECF"/>
-  </w:style>
-  <w:style w:type="paragraph" w:customStyle="1" w:styleId="55824B14738BE6419A2B54FEB206A64C">
-    <w:name w:val="55824B14738BE6419A2B54FEB206A64C"/>
-  </w:style>
-  <w:style w:type="paragraph" w:customStyle="1" w:styleId="EF1398BCA4FC584CB1A277CED6798AB3">
-    <w:name w:val="EF1398BCA4FC584CB1A277CED6798AB3"/>
-  </w:style>
   <w:style w:type="paragraph" w:customStyle="1" w:styleId="29185A2C0DD1854C9B7DB62174025C34">
     <w:name w:val="29185A2C0DD1854C9B7DB62174025C34"/>
   </w:style>
@@ -11274,132 +7399,6 @@
   </w:style>
   <w:style w:type="paragraph" w:customStyle="1" w:styleId="5C58B9B84D24044BB8B06D65423187A2">
     <w:name w:val="5C58B9B84D24044BB8B06D65423187A2"/>
-  </w:style>
-  <w:style w:type="paragraph" w:customStyle="1" w:styleId="5D7EAE6406407347B781D6F1DAF30025">
-    <w:name w:val="5D7EAE6406407347B781D6F1DAF30025"/>
-  </w:style>
-  <w:style w:type="paragraph" w:customStyle="1" w:styleId="FD0A8844C9CFF04FB6F9F9C393009371">
-    <w:name w:val="FD0A8844C9CFF04FB6F9F9C393009371"/>
-  </w:style>
-  <w:style w:type="paragraph" w:customStyle="1" w:styleId="9470A4B7A4C25F44B142F7021E2A8020">
-    <w:name w:val="9470A4B7A4C25F44B142F7021E2A8020"/>
-  </w:style>
-  <w:style w:type="paragraph" w:customStyle="1" w:styleId="4836AB741EC14E4CAEC1B0FA2BE501DF">
-    <w:name w:val="4836AB741EC14E4CAEC1B0FA2BE501DF"/>
-  </w:style>
-  <w:style w:type="paragraph" w:customStyle="1" w:styleId="A54C552BAD0B404FA14536C0A174B5B8">
-    <w:name w:val="A54C552BAD0B404FA14536C0A174B5B8"/>
-  </w:style>
-  <w:style w:type="paragraph" w:customStyle="1" w:styleId="DAE82CE948982943AA1186F90E561D96">
-    <w:name w:val="DAE82CE948982943AA1186F90E561D96"/>
-  </w:style>
-  <w:style w:type="paragraph" w:customStyle="1" w:styleId="D0330C2F16429E478CD108CA94FE166F">
-    <w:name w:val="D0330C2F16429E478CD108CA94FE166F"/>
-  </w:style>
-  <w:style w:type="paragraph" w:customStyle="1" w:styleId="06F5A2C44A301D4DA9BA01F9AE238DFC">
-    <w:name w:val="06F5A2C44A301D4DA9BA01F9AE238DFC"/>
-  </w:style>
-  <w:style w:type="paragraph" w:customStyle="1" w:styleId="CF08527EDED50C438F5B13A125876087">
-    <w:name w:val="CF08527EDED50C438F5B13A125876087"/>
-  </w:style>
-  <w:style w:type="paragraph" w:customStyle="1" w:styleId="54DFA09313DAA04CBF03F10F4A61E0BD">
-    <w:name w:val="54DFA09313DAA04CBF03F10F4A61E0BD"/>
-  </w:style>
-  <w:style w:type="paragraph" w:customStyle="1" w:styleId="57E11C5F2BDC394BB53B7F899F7EFA9B">
-    <w:name w:val="57E11C5F2BDC394BB53B7F899F7EFA9B"/>
-  </w:style>
-  <w:style w:type="paragraph" w:customStyle="1" w:styleId="1EF355D413EDCD4ABDA096D4FC06E535">
-    <w:name w:val="1EF355D413EDCD4ABDA096D4FC06E535"/>
-  </w:style>
-  <w:style w:type="paragraph" w:customStyle="1" w:styleId="210E7F1C088D2A49B4969A03592E830D">
-    <w:name w:val="210E7F1C088D2A49B4969A03592E830D"/>
-  </w:style>
-  <w:style w:type="paragraph" w:customStyle="1" w:styleId="D8B968CA990A6E49816711454104D251">
-    <w:name w:val="D8B968CA990A6E49816711454104D251"/>
-  </w:style>
-  <w:style w:type="paragraph" w:customStyle="1" w:styleId="F3322598B5469449A9CA55AE47792B4B">
-    <w:name w:val="F3322598B5469449A9CA55AE47792B4B"/>
-  </w:style>
-  <w:style w:type="paragraph" w:customStyle="1" w:styleId="2E8CCFE03A12DF4394F3EA6D597953E2">
-    <w:name w:val="2E8CCFE03A12DF4394F3EA6D597953E2"/>
-  </w:style>
-  <w:style w:type="paragraph" w:customStyle="1" w:styleId="A21F3220DB174048AB379026F76D98DD">
-    <w:name w:val="A21F3220DB174048AB379026F76D98DD"/>
-  </w:style>
-  <w:style w:type="paragraph" w:customStyle="1" w:styleId="F514AF6A6A5CEA499B9D37D6580E5601">
-    <w:name w:val="F514AF6A6A5CEA499B9D37D6580E5601"/>
-  </w:style>
-  <w:style w:type="paragraph" w:customStyle="1" w:styleId="B4E9A21EBEF437469C85554D9161CB7F">
-    <w:name w:val="B4E9A21EBEF437469C85554D9161CB7F"/>
-  </w:style>
-  <w:style w:type="paragraph" w:customStyle="1" w:styleId="225F8BA46C72AD45B1B3D05A33EA991D">
-    <w:name w:val="225F8BA46C72AD45B1B3D05A33EA991D"/>
-  </w:style>
-  <w:style w:type="paragraph" w:customStyle="1" w:styleId="3E040CE8E5ADF647B7C21CEDFFCB7151">
-    <w:name w:val="3E040CE8E5ADF647B7C21CEDFFCB7151"/>
-  </w:style>
-  <w:style w:type="paragraph" w:customStyle="1" w:styleId="02E84F94C6122A4196AE6AEEC6E1A38A">
-    <w:name w:val="02E84F94C6122A4196AE6AEEC6E1A38A"/>
-  </w:style>
-  <w:style w:type="paragraph" w:customStyle="1" w:styleId="CED1D5E07593CD4F889E2020EFDE147B">
-    <w:name w:val="CED1D5E07593CD4F889E2020EFDE147B"/>
-  </w:style>
-  <w:style w:type="paragraph" w:customStyle="1" w:styleId="B553D411A4593240B77A8F3F22C33CFF">
-    <w:name w:val="B553D411A4593240B77A8F3F22C33CFF"/>
-  </w:style>
-  <w:style w:type="paragraph" w:customStyle="1" w:styleId="95CB03BE10002F4FB0006DEEE1021DB2">
-    <w:name w:val="95CB03BE10002F4FB0006DEEE1021DB2"/>
-  </w:style>
-  <w:style w:type="paragraph" w:customStyle="1" w:styleId="78E42EDA95288D4F9E9800E19BCBE3F6">
-    <w:name w:val="78E42EDA95288D4F9E9800E19BCBE3F6"/>
-  </w:style>
-  <w:style w:type="paragraph" w:customStyle="1" w:styleId="107106043BBDE146B3EB3FB422B5C6AF">
-    <w:name w:val="107106043BBDE146B3EB3FB422B5C6AF"/>
-  </w:style>
-  <w:style w:type="paragraph" w:customStyle="1" w:styleId="1A69E9F4C0E7D542887DC1028706B4D0">
-    <w:name w:val="1A69E9F4C0E7D542887DC1028706B4D0"/>
-  </w:style>
-  <w:style w:type="paragraph" w:customStyle="1" w:styleId="498BD919DE3A7F479AC55C6D9A6D3DB5">
-    <w:name w:val="498BD919DE3A7F479AC55C6D9A6D3DB5"/>
-  </w:style>
-  <w:style w:type="paragraph" w:customStyle="1" w:styleId="15DAB190A8DAD44FB2E9568FAEDA1C0B">
-    <w:name w:val="15DAB190A8DAD44FB2E9568FAEDA1C0B"/>
-  </w:style>
-  <w:style w:type="paragraph" w:customStyle="1" w:styleId="632E07C857B8A242B8EE52680105D437">
-    <w:name w:val="632E07C857B8A242B8EE52680105D437"/>
-  </w:style>
-  <w:style w:type="paragraph" w:customStyle="1" w:styleId="9032CC540AACDD41A7222CD53FBB6C98">
-    <w:name w:val="9032CC540AACDD41A7222CD53FBB6C98"/>
-  </w:style>
-  <w:style w:type="paragraph" w:customStyle="1" w:styleId="FEC9FD721CF38B4E88ECA5516DC15552">
-    <w:name w:val="FEC9FD721CF38B4E88ECA5516DC15552"/>
-  </w:style>
-  <w:style w:type="paragraph" w:customStyle="1" w:styleId="F9F2FBB3126D824C930E6571D603EAC9">
-    <w:name w:val="F9F2FBB3126D824C930E6571D603EAC9"/>
-  </w:style>
-  <w:style w:type="paragraph" w:customStyle="1" w:styleId="F923B1A9A40215469A1B91044DB2C350">
-    <w:name w:val="F923B1A9A40215469A1B91044DB2C350"/>
-  </w:style>
-  <w:style w:type="paragraph" w:customStyle="1" w:styleId="C81FFC9158615C469BB4A897251DA1D6">
-    <w:name w:val="C81FFC9158615C469BB4A897251DA1D6"/>
-  </w:style>
-  <w:style w:type="paragraph" w:customStyle="1" w:styleId="66BBA1A8D748D64D9301CE9F48D71A57">
-    <w:name w:val="66BBA1A8D748D64D9301CE9F48D71A57"/>
-  </w:style>
-  <w:style w:type="paragraph" w:customStyle="1" w:styleId="8EA497BC710ACF418958F7C2DCBA4289">
-    <w:name w:val="8EA497BC710ACF418958F7C2DCBA4289"/>
-  </w:style>
-  <w:style w:type="paragraph" w:customStyle="1" w:styleId="C32A106E8CACD04483DCD1F09768CC0F">
-    <w:name w:val="C32A106E8CACD04483DCD1F09768CC0F"/>
-  </w:style>
-  <w:style w:type="paragraph" w:customStyle="1" w:styleId="32698A0AD73D4D498EF9A931F0A45205">
-    <w:name w:val="32698A0AD73D4D498EF9A931F0A45205"/>
-  </w:style>
-  <w:style w:type="paragraph" w:customStyle="1" w:styleId="3D4B7C820910A049897DEA80746ECA8F">
-    <w:name w:val="3D4B7C820910A049897DEA80746ECA8F"/>
-  </w:style>
-  <w:style w:type="paragraph" w:customStyle="1" w:styleId="8054B1AF982BAC48A4B20204A66DD5C9">
-    <w:name w:val="8054B1AF982BAC48A4B20204A66DD5C9"/>
   </w:style>
   <w:style w:type="character" w:styleId="lev">
     <w:name w:val="Strong"/>
@@ -11411,191 +7410,8 @@
       <w:bCs/>
     </w:rPr>
   </w:style>
-  <w:style w:type="paragraph" w:customStyle="1" w:styleId="967864765F8B6B4AA7165E54D0BBFD1C">
-    <w:name w:val="967864765F8B6B4AA7165E54D0BBFD1C"/>
-  </w:style>
-  <w:style w:type="paragraph" w:customStyle="1" w:styleId="35871B0E1A45D34EA6464C93A8D73693">
-    <w:name w:val="35871B0E1A45D34EA6464C93A8D73693"/>
-  </w:style>
-  <w:style w:type="paragraph" w:customStyle="1" w:styleId="DDCE89A1CF99CB44A904C7B3B4499AF8">
-    <w:name w:val="DDCE89A1CF99CB44A904C7B3B4499AF8"/>
-  </w:style>
-  <w:style w:type="paragraph" w:customStyle="1" w:styleId="91A64EDE62019246850F4C8A5777C9AE">
-    <w:name w:val="91A64EDE62019246850F4C8A5777C9AE"/>
-  </w:style>
-  <w:style w:type="paragraph" w:customStyle="1" w:styleId="B69720A0D39F9A47A2D9D104320CECE7">
-    <w:name w:val="B69720A0D39F9A47A2D9D104320CECE7"/>
-  </w:style>
-  <w:style w:type="paragraph" w:customStyle="1" w:styleId="8A69E494146BDF4CA44CCBBC8403DAA7">
-    <w:name w:val="8A69E494146BDF4CA44CCBBC8403DAA7"/>
-  </w:style>
-  <w:style w:type="paragraph" w:customStyle="1" w:styleId="A3AE77F535F0F848981E2187C9D03652">
-    <w:name w:val="A3AE77F535F0F848981E2187C9D03652"/>
-  </w:style>
-  <w:style w:type="paragraph" w:customStyle="1" w:styleId="5D46227878C3F6479434C3DE7A714838">
-    <w:name w:val="5D46227878C3F6479434C3DE7A714838"/>
-  </w:style>
-  <w:style w:type="paragraph" w:customStyle="1" w:styleId="3C7D104298B0454E9AB10C4A899D2C2B">
-    <w:name w:val="3C7D104298B0454E9AB10C4A899D2C2B"/>
-  </w:style>
-  <w:style w:type="paragraph" w:customStyle="1" w:styleId="E606BF8DDE7D0B44BD90BB7666A2C4C5">
-    <w:name w:val="E606BF8DDE7D0B44BD90BB7666A2C4C5"/>
-  </w:style>
-  <w:style w:type="paragraph" w:customStyle="1" w:styleId="F8075D239C1E794E9AC4A105763473B0">
-    <w:name w:val="F8075D239C1E794E9AC4A105763473B0"/>
-  </w:style>
-  <w:style w:type="paragraph" w:customStyle="1" w:styleId="9ACF37E7B772EA499E277E0E2298A7AC">
-    <w:name w:val="9ACF37E7B772EA499E277E0E2298A7AC"/>
-  </w:style>
-  <w:style w:type="paragraph" w:customStyle="1" w:styleId="D9CBCCF4BEEF3F4DA3C852F1D1C45462">
-    <w:name w:val="D9CBCCF4BEEF3F4DA3C852F1D1C45462"/>
-  </w:style>
-  <w:style w:type="paragraph" w:customStyle="1" w:styleId="094F0D0998F5E84DA7742FD550868A04">
-    <w:name w:val="094F0D0998F5E84DA7742FD550868A04"/>
-  </w:style>
-  <w:style w:type="paragraph" w:customStyle="1" w:styleId="7126A7CFAFD4564F9236E5FA099E4BBD">
-    <w:name w:val="7126A7CFAFD4564F9236E5FA099E4BBD"/>
-  </w:style>
-  <w:style w:type="paragraph" w:customStyle="1" w:styleId="EB7FAD185C71164B82441F4144C7F412">
-    <w:name w:val="EB7FAD185C71164B82441F4144C7F412"/>
-  </w:style>
-  <w:style w:type="paragraph" w:customStyle="1" w:styleId="A3DCB72FDD4299449CD14ED28AC66451">
-    <w:name w:val="A3DCB72FDD4299449CD14ED28AC66451"/>
-  </w:style>
-  <w:style w:type="paragraph" w:customStyle="1" w:styleId="5F5F0FCA88AE4B4FA7D9DFF7993D1E3B">
-    <w:name w:val="5F5F0FCA88AE4B4FA7D9DFF7993D1E3B"/>
-  </w:style>
-  <w:style w:type="paragraph" w:customStyle="1" w:styleId="0B659BC5E7A85443B7F48F4744735AF7">
-    <w:name w:val="0B659BC5E7A85443B7F48F4744735AF7"/>
-  </w:style>
-  <w:style w:type="paragraph" w:customStyle="1" w:styleId="7AD1A8E3C91F99498B2C7F4A82F54125">
-    <w:name w:val="7AD1A8E3C91F99498B2C7F4A82F54125"/>
-  </w:style>
-  <w:style w:type="paragraph" w:customStyle="1" w:styleId="C44ED26441E1E84BAD588BC233B74514">
-    <w:name w:val="C44ED26441E1E84BAD588BC233B74514"/>
-  </w:style>
-  <w:style w:type="paragraph" w:customStyle="1" w:styleId="390F1F03D2CA8A409D874B8FF06223E0">
-    <w:name w:val="390F1F03D2CA8A409D874B8FF06223E0"/>
-  </w:style>
-  <w:style w:type="paragraph" w:customStyle="1" w:styleId="A4174B5FA63E6A4BA17A6DF246BA431D">
-    <w:name w:val="A4174B5FA63E6A4BA17A6DF246BA431D"/>
-  </w:style>
-  <w:style w:type="paragraph" w:customStyle="1" w:styleId="36C05D3C12523341963BCBB6780A3F47">
-    <w:name w:val="36C05D3C12523341963BCBB6780A3F47"/>
-  </w:style>
-  <w:style w:type="paragraph" w:customStyle="1" w:styleId="518AEC7A0CDF2D43A258C43EF6F7ADBE">
-    <w:name w:val="518AEC7A0CDF2D43A258C43EF6F7ADBE"/>
-  </w:style>
-  <w:style w:type="paragraph" w:customStyle="1" w:styleId="F0C7E1378D4A1847872D81E5446F6D15">
-    <w:name w:val="F0C7E1378D4A1847872D81E5446F6D15"/>
-  </w:style>
-  <w:style w:type="paragraph" w:customStyle="1" w:styleId="9C76EBE4BACDFB489DF6CFCC994A8383">
-    <w:name w:val="9C76EBE4BACDFB489DF6CFCC994A8383"/>
-  </w:style>
-  <w:style w:type="paragraph" w:customStyle="1" w:styleId="A342BA6A6F3A8E41B07DF522551D2426">
-    <w:name w:val="A342BA6A6F3A8E41B07DF522551D2426"/>
-  </w:style>
-  <w:style w:type="paragraph" w:customStyle="1" w:styleId="81C4DFAF154734489825F1B087FD33A6">
-    <w:name w:val="81C4DFAF154734489825F1B087FD33A6"/>
-  </w:style>
-  <w:style w:type="paragraph" w:customStyle="1" w:styleId="8EB5EA77E5A266429AB1E5DF747ED8EF">
-    <w:name w:val="8EB5EA77E5A266429AB1E5DF747ED8EF"/>
-  </w:style>
-  <w:style w:type="paragraph" w:customStyle="1" w:styleId="E1A526FA6F95DD4BAB36A23EB3D0F909">
-    <w:name w:val="E1A526FA6F95DD4BAB36A23EB3D0F909"/>
-  </w:style>
-  <w:style w:type="paragraph" w:customStyle="1" w:styleId="B0E75B7EAF4B394783054C6E820D6C72">
-    <w:name w:val="B0E75B7EAF4B394783054C6E820D6C72"/>
-  </w:style>
-  <w:style w:type="paragraph" w:customStyle="1" w:styleId="679E311328FCBE418E07D21D725B83D8">
-    <w:name w:val="679E311328FCBE418E07D21D725B83D8"/>
-  </w:style>
-  <w:style w:type="paragraph" w:customStyle="1" w:styleId="40A90542197B5644BB4695E8815004A4">
-    <w:name w:val="40A90542197B5644BB4695E8815004A4"/>
-  </w:style>
-  <w:style w:type="paragraph" w:customStyle="1" w:styleId="5D03694DEC85E84CBD093205A1228BBD">
-    <w:name w:val="5D03694DEC85E84CBD093205A1228BBD"/>
-  </w:style>
-  <w:style w:type="paragraph" w:customStyle="1" w:styleId="F59EAA4E81676C4CB86456828D2007FD">
-    <w:name w:val="F59EAA4E81676C4CB86456828D2007FD"/>
-  </w:style>
-  <w:style w:type="paragraph" w:customStyle="1" w:styleId="4C25F3EC7AA05C4E9BD4EDF33DE7D6C2">
-    <w:name w:val="4C25F3EC7AA05C4E9BD4EDF33DE7D6C2"/>
-  </w:style>
-  <w:style w:type="paragraph" w:customStyle="1" w:styleId="A8B6CF00BA110E46B43D4916BA938A78">
-    <w:name w:val="A8B6CF00BA110E46B43D4916BA938A78"/>
-  </w:style>
-  <w:style w:type="paragraph" w:customStyle="1" w:styleId="3E07006A2377404E8FD90E91ACAC223F">
-    <w:name w:val="3E07006A2377404E8FD90E91ACAC223F"/>
-  </w:style>
-  <w:style w:type="paragraph" w:customStyle="1" w:styleId="98102139821DD14297685B03FCC8EEC5">
-    <w:name w:val="98102139821DD14297685B03FCC8EEC5"/>
-  </w:style>
-  <w:style w:type="paragraph" w:customStyle="1" w:styleId="ECBBF7CAE73AD849845599F873E4E33C">
-    <w:name w:val="ECBBF7CAE73AD849845599F873E4E33C"/>
-  </w:style>
-  <w:style w:type="paragraph" w:customStyle="1" w:styleId="89B564FEBE48404F8591C4B59C8146BF">
-    <w:name w:val="89B564FEBE48404F8591C4B59C8146BF"/>
-  </w:style>
-  <w:style w:type="paragraph" w:customStyle="1" w:styleId="483A339D8C1A124CA7F43F6CEF3F0F9C">
-    <w:name w:val="483A339D8C1A124CA7F43F6CEF3F0F9C"/>
-  </w:style>
-  <w:style w:type="paragraph" w:customStyle="1" w:styleId="669E13031D18AE499057FB4A90116212">
-    <w:name w:val="669E13031D18AE499057FB4A90116212"/>
-  </w:style>
-  <w:style w:type="paragraph" w:customStyle="1" w:styleId="690A9E155E78174096B3066BED038288">
-    <w:name w:val="690A9E155E78174096B3066BED038288"/>
-  </w:style>
-  <w:style w:type="paragraph" w:customStyle="1" w:styleId="A6D6AE9BAABB6A42B927468331F820CB">
-    <w:name w:val="A6D6AE9BAABB6A42B927468331F820CB"/>
-  </w:style>
-  <w:style w:type="paragraph" w:customStyle="1" w:styleId="770A97CD4EA74D43A39B1B64479B339B">
-    <w:name w:val="770A97CD4EA74D43A39B1B64479B339B"/>
-  </w:style>
   <w:style w:type="paragraph" w:customStyle="1" w:styleId="8B0D8E47962BF84FA6FAACBF6432DA1F">
     <w:name w:val="8B0D8E47962BF84FA6FAACBF6432DA1F"/>
-  </w:style>
-  <w:style w:type="paragraph" w:customStyle="1" w:styleId="494EC11B9648C84288D3773F6C130460">
-    <w:name w:val="494EC11B9648C84288D3773F6C130460"/>
-  </w:style>
-  <w:style w:type="paragraph" w:customStyle="1" w:styleId="77768800BD9DC945B8D560E1276E6980">
-    <w:name w:val="77768800BD9DC945B8D560E1276E6980"/>
-  </w:style>
-  <w:style w:type="paragraph" w:customStyle="1" w:styleId="4758134F03368E4C8DB36610D5BB4346">
-    <w:name w:val="4758134F03368E4C8DB36610D5BB4346"/>
-  </w:style>
-  <w:style w:type="paragraph" w:customStyle="1" w:styleId="26E8824EB0BEE0478D2F68473333AD71">
-    <w:name w:val="26E8824EB0BEE0478D2F68473333AD71"/>
-  </w:style>
-  <w:style w:type="paragraph" w:customStyle="1" w:styleId="944C43626B895947BAB572E295531F0C">
-    <w:name w:val="944C43626B895947BAB572E295531F0C"/>
-  </w:style>
-  <w:style w:type="paragraph" w:customStyle="1" w:styleId="C4562D6EA7CE0044BAAA59D4FBA1419D">
-    <w:name w:val="C4562D6EA7CE0044BAAA59D4FBA1419D"/>
-  </w:style>
-  <w:style w:type="paragraph" w:customStyle="1" w:styleId="16A9FF0852A93344B0A475DC231D8F8A">
-    <w:name w:val="16A9FF0852A93344B0A475DC231D8F8A"/>
-  </w:style>
-  <w:style w:type="paragraph" w:customStyle="1" w:styleId="E0E7BDD2E1C3994EB495C368B262A257">
-    <w:name w:val="E0E7BDD2E1C3994EB495C368B262A257"/>
-  </w:style>
-  <w:style w:type="paragraph" w:customStyle="1" w:styleId="7907D72592ECDF4A9A22D7B9E9AEC814">
-    <w:name w:val="7907D72592ECDF4A9A22D7B9E9AEC814"/>
-  </w:style>
-  <w:style w:type="paragraph" w:customStyle="1" w:styleId="5146C59588F9C643A247DEA29644266D">
-    <w:name w:val="5146C59588F9C643A247DEA29644266D"/>
-  </w:style>
-  <w:style w:type="paragraph" w:customStyle="1" w:styleId="0079AAB7D44A0848A29ACD421F0AEEE2">
-    <w:name w:val="0079AAB7D44A0848A29ACD421F0AEEE2"/>
-  </w:style>
-  <w:style w:type="paragraph" w:customStyle="1" w:styleId="6CF3F1E7FD1C1A478FADBEAD5E443A9B">
-    <w:name w:val="6CF3F1E7FD1C1A478FADBEAD5E443A9B"/>
-  </w:style>
-  <w:style w:type="paragraph" w:customStyle="1" w:styleId="A68E853C49126E4BB0D0BB04D3912F73">
-    <w:name w:val="A68E853C49126E4BB0D0BB04D3912F73"/>
-  </w:style>
-  <w:style w:type="paragraph" w:customStyle="1" w:styleId="8762B92D4430414AB8DF7FD3A990D8C0">
-    <w:name w:val="8762B92D4430414AB8DF7FD3A990D8C0"/>
   </w:style>
 </w:styles>
 </file>
@@ -11849,4 +7665,23 @@
   <a:objectDefaults/>
   <a:extraClrSchemeLst/>
 </a:theme>
+</file>
+
+<file path=customXml/item1.xml><?xml version="1.0" encoding="utf-8"?>
+<CoverPageProperties xmlns="http://schemas.microsoft.com/office/2006/coverPageProps">
+  <PublishDate/>
+  <Abstract/>
+  <CompanyAddress>5 avenue des andes les ulis</CompanyAddress>
+  <CompanyPhone/>
+  <CompanyFax/>
+  <CompanyEmail/>
+</CoverPageProperties>
+</file>
+
+<file path=customXml/itemProps1.xml><?xml version="1.0" encoding="utf-8"?>
+<ds:datastoreItem xmlns:ds="http://schemas.openxmlformats.org/officeDocument/2006/customXml" ds:itemID="{55AF091B-3C7A-41E3-B477-F2FDAA23CFDA}">
+  <ds:schemaRefs>
+    <ds:schemaRef ds:uri="http://schemas.microsoft.com/office/2006/coverPageProps"/>
+  </ds:schemaRefs>
+</ds:datastoreItem>
 </file>
</xml_diff>